<commit_message>
Updating my Project for Sprint 3
</commit_message>
<xml_diff>
--- a/Sprint 3 notes.docx
+++ b/Sprint 3 notes.docx
@@ -7,6 +7,3231 @@
         <w:t>Sprint 3</w:t>
       </w:r>
     </w:p>
+    <w:p>
+      <w:r>
+        <w:t>My Script:</w:t>
+      </w:r>
+    </w:p>
+    <w:p/>
+    <w:p>
+      <w:pPr>
+        <w:shd w:val="clear" w:color="auto" w:fill="FFFFFF"/>
+        <w:tabs>
+          <w:tab w:val="left" w:pos="916"/>
+          <w:tab w:val="left" w:pos="1832"/>
+          <w:tab w:val="left" w:pos="2748"/>
+          <w:tab w:val="left" w:pos="3664"/>
+          <w:tab w:val="left" w:pos="4580"/>
+          <w:tab w:val="left" w:pos="5496"/>
+          <w:tab w:val="left" w:pos="6412"/>
+          <w:tab w:val="left" w:pos="7328"/>
+          <w:tab w:val="left" w:pos="8244"/>
+          <w:tab w:val="left" w:pos="9160"/>
+          <w:tab w:val="left" w:pos="10076"/>
+          <w:tab w:val="left" w:pos="10992"/>
+          <w:tab w:val="left" w:pos="11908"/>
+          <w:tab w:val="left" w:pos="12824"/>
+          <w:tab w:val="left" w:pos="13740"/>
+          <w:tab w:val="left" w:pos="14656"/>
+        </w:tabs>
+        <w:wordWrap w:val="0"/>
+        <w:spacing w:after="0" w:line="225" w:lineRule="atLeast"/>
+        <w:rPr>
+          <w:rFonts w:ascii="Lucida Console" w:eastAsia="Times New Roman" w:hAnsi="Lucida Console" w:cs="Courier New"/>
+          <w:color w:val="0000FF"/>
+          <w:sz w:val="20"/>
+          <w:szCs w:val="20"/>
+        </w:rPr>
+      </w:pPr>
+      <w:r>
+        <w:rPr>
+          <w:rFonts w:ascii="Lucida Console" w:eastAsia="Times New Roman" w:hAnsi="Lucida Console" w:cs="Courier New"/>
+          <w:color w:val="0000FF"/>
+          <w:sz w:val="20"/>
+          <w:szCs w:val="20"/>
+        </w:rPr>
+        <w:t xml:space="preserve"># The start of working with Dirty Data and making it tidy.  </w:t>
+      </w:r>
+    </w:p>
+    <w:p>
+      <w:pPr>
+        <w:shd w:val="clear" w:color="auto" w:fill="FFFFFF"/>
+        <w:tabs>
+          <w:tab w:val="left" w:pos="916"/>
+          <w:tab w:val="left" w:pos="1832"/>
+          <w:tab w:val="left" w:pos="2748"/>
+          <w:tab w:val="left" w:pos="3664"/>
+          <w:tab w:val="left" w:pos="4580"/>
+          <w:tab w:val="left" w:pos="5496"/>
+          <w:tab w:val="left" w:pos="6412"/>
+          <w:tab w:val="left" w:pos="7328"/>
+          <w:tab w:val="left" w:pos="8244"/>
+          <w:tab w:val="left" w:pos="9160"/>
+          <w:tab w:val="left" w:pos="10076"/>
+          <w:tab w:val="left" w:pos="10992"/>
+          <w:tab w:val="left" w:pos="11908"/>
+          <w:tab w:val="left" w:pos="12824"/>
+          <w:tab w:val="left" w:pos="13740"/>
+          <w:tab w:val="left" w:pos="14656"/>
+        </w:tabs>
+        <w:wordWrap w:val="0"/>
+        <w:spacing w:after="0" w:line="225" w:lineRule="atLeast"/>
+        <w:rPr>
+          <w:rFonts w:ascii="Lucida Console" w:eastAsia="Times New Roman" w:hAnsi="Lucida Console" w:cs="Courier New"/>
+          <w:color w:val="0000FF"/>
+          <w:sz w:val="20"/>
+          <w:szCs w:val="20"/>
+        </w:rPr>
+      </w:pPr>
+      <w:r>
+        <w:rPr>
+          <w:rFonts w:ascii="Lucida Console" w:eastAsia="Times New Roman" w:hAnsi="Lucida Console" w:cs="Courier New"/>
+          <w:color w:val="0000FF"/>
+          <w:sz w:val="20"/>
+          <w:szCs w:val="20"/>
+        </w:rPr>
+        <w:t xml:space="preserve">&gt; # The data is "real" Excel End </w:t>
+      </w:r>
+      <w:proofErr w:type="gramStart"/>
+      <w:r>
+        <w:rPr>
+          <w:rFonts w:ascii="Lucida Console" w:eastAsia="Times New Roman" w:hAnsi="Lucida Console" w:cs="Courier New"/>
+          <w:color w:val="0000FF"/>
+          <w:sz w:val="20"/>
+          <w:szCs w:val="20"/>
+        </w:rPr>
+        <w:t>of Course</w:t>
+      </w:r>
+      <w:proofErr w:type="gramEnd"/>
+      <w:r>
+        <w:rPr>
+          <w:rFonts w:ascii="Lucida Console" w:eastAsia="Times New Roman" w:hAnsi="Lucida Console" w:cs="Courier New"/>
+          <w:color w:val="0000FF"/>
+          <w:sz w:val="20"/>
+          <w:szCs w:val="20"/>
+        </w:rPr>
+        <w:t xml:space="preserve"> Survey data from Survey Monkey from the dates of</w:t>
+      </w:r>
+    </w:p>
+    <w:p>
+      <w:pPr>
+        <w:shd w:val="clear" w:color="auto" w:fill="FFFFFF"/>
+        <w:tabs>
+          <w:tab w:val="left" w:pos="916"/>
+          <w:tab w:val="left" w:pos="1832"/>
+          <w:tab w:val="left" w:pos="2748"/>
+          <w:tab w:val="left" w:pos="3664"/>
+          <w:tab w:val="left" w:pos="4580"/>
+          <w:tab w:val="left" w:pos="5496"/>
+          <w:tab w:val="left" w:pos="6412"/>
+          <w:tab w:val="left" w:pos="7328"/>
+          <w:tab w:val="left" w:pos="8244"/>
+          <w:tab w:val="left" w:pos="9160"/>
+          <w:tab w:val="left" w:pos="10076"/>
+          <w:tab w:val="left" w:pos="10992"/>
+          <w:tab w:val="left" w:pos="11908"/>
+          <w:tab w:val="left" w:pos="12824"/>
+          <w:tab w:val="left" w:pos="13740"/>
+          <w:tab w:val="left" w:pos="14656"/>
+        </w:tabs>
+        <w:wordWrap w:val="0"/>
+        <w:spacing w:after="0" w:line="225" w:lineRule="atLeast"/>
+        <w:rPr>
+          <w:rFonts w:ascii="Lucida Console" w:eastAsia="Times New Roman" w:hAnsi="Lucida Console" w:cs="Courier New"/>
+          <w:color w:val="0000FF"/>
+          <w:sz w:val="20"/>
+          <w:szCs w:val="20"/>
+        </w:rPr>
+      </w:pPr>
+      <w:r>
+        <w:rPr>
+          <w:rFonts w:ascii="Lucida Console" w:eastAsia="Times New Roman" w:hAnsi="Lucida Console" w:cs="Courier New"/>
+          <w:color w:val="0000FF"/>
+          <w:sz w:val="20"/>
+          <w:szCs w:val="20"/>
+        </w:rPr>
+        <w:t>&gt; # February 2016 through August 2016</w:t>
+      </w:r>
+    </w:p>
+    <w:p>
+      <w:pPr>
+        <w:shd w:val="clear" w:color="auto" w:fill="FFFFFF"/>
+        <w:tabs>
+          <w:tab w:val="left" w:pos="916"/>
+          <w:tab w:val="left" w:pos="1832"/>
+          <w:tab w:val="left" w:pos="2748"/>
+          <w:tab w:val="left" w:pos="3664"/>
+          <w:tab w:val="left" w:pos="4580"/>
+          <w:tab w:val="left" w:pos="5496"/>
+          <w:tab w:val="left" w:pos="6412"/>
+          <w:tab w:val="left" w:pos="7328"/>
+          <w:tab w:val="left" w:pos="8244"/>
+          <w:tab w:val="left" w:pos="9160"/>
+          <w:tab w:val="left" w:pos="10076"/>
+          <w:tab w:val="left" w:pos="10992"/>
+          <w:tab w:val="left" w:pos="11908"/>
+          <w:tab w:val="left" w:pos="12824"/>
+          <w:tab w:val="left" w:pos="13740"/>
+          <w:tab w:val="left" w:pos="14656"/>
+        </w:tabs>
+        <w:wordWrap w:val="0"/>
+        <w:spacing w:after="0" w:line="225" w:lineRule="atLeast"/>
+        <w:rPr>
+          <w:rFonts w:ascii="Lucida Console" w:eastAsia="Times New Roman" w:hAnsi="Lucida Console" w:cs="Courier New"/>
+          <w:color w:val="0000FF"/>
+          <w:sz w:val="20"/>
+          <w:szCs w:val="20"/>
+        </w:rPr>
+      </w:pPr>
+      <w:r>
+        <w:rPr>
+          <w:rFonts w:ascii="Lucida Console" w:eastAsia="Times New Roman" w:hAnsi="Lucida Console" w:cs="Courier New"/>
+          <w:color w:val="0000FF"/>
+          <w:sz w:val="20"/>
+          <w:szCs w:val="20"/>
+        </w:rPr>
+        <w:t xml:space="preserve">&gt; </w:t>
+      </w:r>
+    </w:p>
+    <w:p>
+      <w:pPr>
+        <w:shd w:val="clear" w:color="auto" w:fill="FFFFFF"/>
+        <w:tabs>
+          <w:tab w:val="left" w:pos="916"/>
+          <w:tab w:val="left" w:pos="1832"/>
+          <w:tab w:val="left" w:pos="2748"/>
+          <w:tab w:val="left" w:pos="3664"/>
+          <w:tab w:val="left" w:pos="4580"/>
+          <w:tab w:val="left" w:pos="5496"/>
+          <w:tab w:val="left" w:pos="6412"/>
+          <w:tab w:val="left" w:pos="7328"/>
+          <w:tab w:val="left" w:pos="8244"/>
+          <w:tab w:val="left" w:pos="9160"/>
+          <w:tab w:val="left" w:pos="10076"/>
+          <w:tab w:val="left" w:pos="10992"/>
+          <w:tab w:val="left" w:pos="11908"/>
+          <w:tab w:val="left" w:pos="12824"/>
+          <w:tab w:val="left" w:pos="13740"/>
+          <w:tab w:val="left" w:pos="14656"/>
+        </w:tabs>
+        <w:wordWrap w:val="0"/>
+        <w:spacing w:after="0" w:line="225" w:lineRule="atLeast"/>
+        <w:rPr>
+          <w:rFonts w:ascii="Lucida Console" w:eastAsia="Times New Roman" w:hAnsi="Lucida Console" w:cs="Courier New"/>
+          <w:color w:val="0000FF"/>
+          <w:sz w:val="20"/>
+          <w:szCs w:val="20"/>
+        </w:rPr>
+      </w:pPr>
+      <w:r>
+        <w:rPr>
+          <w:rFonts w:ascii="Lucida Console" w:eastAsia="Times New Roman" w:hAnsi="Lucida Console" w:cs="Courier New"/>
+          <w:color w:val="0000FF"/>
+          <w:sz w:val="20"/>
+          <w:szCs w:val="20"/>
+        </w:rPr>
+        <w:t>&gt; #Getting my working Directory Info</w:t>
+      </w:r>
+    </w:p>
+    <w:p>
+      <w:pPr>
+        <w:shd w:val="clear" w:color="auto" w:fill="FFFFFF"/>
+        <w:tabs>
+          <w:tab w:val="left" w:pos="916"/>
+          <w:tab w:val="left" w:pos="1832"/>
+          <w:tab w:val="left" w:pos="2748"/>
+          <w:tab w:val="left" w:pos="3664"/>
+          <w:tab w:val="left" w:pos="4580"/>
+          <w:tab w:val="left" w:pos="5496"/>
+          <w:tab w:val="left" w:pos="6412"/>
+          <w:tab w:val="left" w:pos="7328"/>
+          <w:tab w:val="left" w:pos="8244"/>
+          <w:tab w:val="left" w:pos="9160"/>
+          <w:tab w:val="left" w:pos="10076"/>
+          <w:tab w:val="left" w:pos="10992"/>
+          <w:tab w:val="left" w:pos="11908"/>
+          <w:tab w:val="left" w:pos="12824"/>
+          <w:tab w:val="left" w:pos="13740"/>
+          <w:tab w:val="left" w:pos="14656"/>
+        </w:tabs>
+        <w:wordWrap w:val="0"/>
+        <w:spacing w:after="0" w:line="225" w:lineRule="atLeast"/>
+        <w:rPr>
+          <w:rFonts w:ascii="Lucida Console" w:eastAsia="Times New Roman" w:hAnsi="Lucida Console" w:cs="Courier New"/>
+          <w:color w:val="0000FF"/>
+          <w:sz w:val="20"/>
+          <w:szCs w:val="20"/>
+        </w:rPr>
+      </w:pPr>
+      <w:r>
+        <w:rPr>
+          <w:rFonts w:ascii="Lucida Console" w:eastAsia="Times New Roman" w:hAnsi="Lucida Console" w:cs="Courier New"/>
+          <w:color w:val="0000FF"/>
+          <w:sz w:val="20"/>
+          <w:szCs w:val="20"/>
+        </w:rPr>
+        <w:t xml:space="preserve">&gt; </w:t>
+      </w:r>
+      <w:proofErr w:type="spellStart"/>
+      <w:proofErr w:type="gramStart"/>
+      <w:r>
+        <w:rPr>
+          <w:rFonts w:ascii="Lucida Console" w:eastAsia="Times New Roman" w:hAnsi="Lucida Console" w:cs="Courier New"/>
+          <w:color w:val="0000FF"/>
+          <w:sz w:val="20"/>
+          <w:szCs w:val="20"/>
+        </w:rPr>
+        <w:t>getwd</w:t>
+      </w:r>
+      <w:proofErr w:type="spellEnd"/>
+      <w:r>
+        <w:rPr>
+          <w:rFonts w:ascii="Lucida Console" w:eastAsia="Times New Roman" w:hAnsi="Lucida Console" w:cs="Courier New"/>
+          <w:color w:val="0000FF"/>
+          <w:sz w:val="20"/>
+          <w:szCs w:val="20"/>
+        </w:rPr>
+        <w:t>(</w:t>
+      </w:r>
+      <w:proofErr w:type="gramEnd"/>
+      <w:r>
+        <w:rPr>
+          <w:rFonts w:ascii="Lucida Console" w:eastAsia="Times New Roman" w:hAnsi="Lucida Console" w:cs="Courier New"/>
+          <w:color w:val="0000FF"/>
+          <w:sz w:val="20"/>
+          <w:szCs w:val="20"/>
+        </w:rPr>
+        <w:t>)</w:t>
+      </w:r>
+    </w:p>
+    <w:p>
+      <w:pPr>
+        <w:shd w:val="clear" w:color="auto" w:fill="FFFFFF"/>
+        <w:tabs>
+          <w:tab w:val="left" w:pos="916"/>
+          <w:tab w:val="left" w:pos="1832"/>
+          <w:tab w:val="left" w:pos="2748"/>
+          <w:tab w:val="left" w:pos="3664"/>
+          <w:tab w:val="left" w:pos="4580"/>
+          <w:tab w:val="left" w:pos="5496"/>
+          <w:tab w:val="left" w:pos="6412"/>
+          <w:tab w:val="left" w:pos="7328"/>
+          <w:tab w:val="left" w:pos="8244"/>
+          <w:tab w:val="left" w:pos="9160"/>
+          <w:tab w:val="left" w:pos="10076"/>
+          <w:tab w:val="left" w:pos="10992"/>
+          <w:tab w:val="left" w:pos="11908"/>
+          <w:tab w:val="left" w:pos="12824"/>
+          <w:tab w:val="left" w:pos="13740"/>
+          <w:tab w:val="left" w:pos="14656"/>
+        </w:tabs>
+        <w:wordWrap w:val="0"/>
+        <w:spacing w:after="0" w:line="225" w:lineRule="atLeast"/>
+        <w:rPr>
+          <w:rFonts w:ascii="Lucida Console" w:eastAsia="Times New Roman" w:hAnsi="Lucida Console" w:cs="Courier New"/>
+          <w:color w:val="000000"/>
+          <w:sz w:val="20"/>
+          <w:szCs w:val="20"/>
+        </w:rPr>
+      </w:pPr>
+      <w:r>
+        <w:rPr>
+          <w:rFonts w:ascii="Lucida Console" w:eastAsia="Times New Roman" w:hAnsi="Lucida Console" w:cs="Courier New"/>
+          <w:color w:val="000000"/>
+          <w:sz w:val="20"/>
+          <w:szCs w:val="20"/>
+        </w:rPr>
+        <w:t>[1] "C:/Users/micha/Documents"</w:t>
+      </w:r>
+    </w:p>
+    <w:p>
+      <w:pPr>
+        <w:shd w:val="clear" w:color="auto" w:fill="FFFFFF"/>
+        <w:tabs>
+          <w:tab w:val="left" w:pos="916"/>
+          <w:tab w:val="left" w:pos="1832"/>
+          <w:tab w:val="left" w:pos="2748"/>
+          <w:tab w:val="left" w:pos="3664"/>
+          <w:tab w:val="left" w:pos="4580"/>
+          <w:tab w:val="left" w:pos="5496"/>
+          <w:tab w:val="left" w:pos="6412"/>
+          <w:tab w:val="left" w:pos="7328"/>
+          <w:tab w:val="left" w:pos="8244"/>
+          <w:tab w:val="left" w:pos="9160"/>
+          <w:tab w:val="left" w:pos="10076"/>
+          <w:tab w:val="left" w:pos="10992"/>
+          <w:tab w:val="left" w:pos="11908"/>
+          <w:tab w:val="left" w:pos="12824"/>
+          <w:tab w:val="left" w:pos="13740"/>
+          <w:tab w:val="left" w:pos="14656"/>
+        </w:tabs>
+        <w:wordWrap w:val="0"/>
+        <w:spacing w:after="0" w:line="225" w:lineRule="atLeast"/>
+        <w:rPr>
+          <w:rFonts w:ascii="Lucida Console" w:eastAsia="Times New Roman" w:hAnsi="Lucida Console" w:cs="Courier New"/>
+          <w:color w:val="0000FF"/>
+          <w:sz w:val="20"/>
+          <w:szCs w:val="20"/>
+        </w:rPr>
+      </w:pPr>
+      <w:r>
+        <w:rPr>
+          <w:rFonts w:ascii="Lucida Console" w:eastAsia="Times New Roman" w:hAnsi="Lucida Console" w:cs="Courier New"/>
+          <w:color w:val="0000FF"/>
+          <w:sz w:val="20"/>
+          <w:szCs w:val="20"/>
+        </w:rPr>
+        <w:t xml:space="preserve">&gt; </w:t>
+      </w:r>
+    </w:p>
+    <w:p>
+      <w:pPr>
+        <w:shd w:val="clear" w:color="auto" w:fill="FFFFFF"/>
+        <w:tabs>
+          <w:tab w:val="left" w:pos="916"/>
+          <w:tab w:val="left" w:pos="1832"/>
+          <w:tab w:val="left" w:pos="2748"/>
+          <w:tab w:val="left" w:pos="3664"/>
+          <w:tab w:val="left" w:pos="4580"/>
+          <w:tab w:val="left" w:pos="5496"/>
+          <w:tab w:val="left" w:pos="6412"/>
+          <w:tab w:val="left" w:pos="7328"/>
+          <w:tab w:val="left" w:pos="8244"/>
+          <w:tab w:val="left" w:pos="9160"/>
+          <w:tab w:val="left" w:pos="10076"/>
+          <w:tab w:val="left" w:pos="10992"/>
+          <w:tab w:val="left" w:pos="11908"/>
+          <w:tab w:val="left" w:pos="12824"/>
+          <w:tab w:val="left" w:pos="13740"/>
+          <w:tab w:val="left" w:pos="14656"/>
+        </w:tabs>
+        <w:wordWrap w:val="0"/>
+        <w:spacing w:after="0" w:line="225" w:lineRule="atLeast"/>
+        <w:rPr>
+          <w:rFonts w:ascii="Lucida Console" w:eastAsia="Times New Roman" w:hAnsi="Lucida Console" w:cs="Courier New"/>
+          <w:color w:val="0000FF"/>
+          <w:sz w:val="20"/>
+          <w:szCs w:val="20"/>
+        </w:rPr>
+      </w:pPr>
+      <w:r>
+        <w:rPr>
+          <w:rFonts w:ascii="Lucida Console" w:eastAsia="Times New Roman" w:hAnsi="Lucida Console" w:cs="Courier New"/>
+          <w:color w:val="0000FF"/>
+          <w:sz w:val="20"/>
+          <w:szCs w:val="20"/>
+        </w:rPr>
+        <w:t>&gt; #Setting my working Directory in order to be in the folder where my Dirty Excel file is.</w:t>
+      </w:r>
+    </w:p>
+    <w:p>
+      <w:pPr>
+        <w:shd w:val="clear" w:color="auto" w:fill="FFFFFF"/>
+        <w:tabs>
+          <w:tab w:val="left" w:pos="916"/>
+          <w:tab w:val="left" w:pos="1832"/>
+          <w:tab w:val="left" w:pos="2748"/>
+          <w:tab w:val="left" w:pos="3664"/>
+          <w:tab w:val="left" w:pos="4580"/>
+          <w:tab w:val="left" w:pos="5496"/>
+          <w:tab w:val="left" w:pos="6412"/>
+          <w:tab w:val="left" w:pos="7328"/>
+          <w:tab w:val="left" w:pos="8244"/>
+          <w:tab w:val="left" w:pos="9160"/>
+          <w:tab w:val="left" w:pos="10076"/>
+          <w:tab w:val="left" w:pos="10992"/>
+          <w:tab w:val="left" w:pos="11908"/>
+          <w:tab w:val="left" w:pos="12824"/>
+          <w:tab w:val="left" w:pos="13740"/>
+          <w:tab w:val="left" w:pos="14656"/>
+        </w:tabs>
+        <w:wordWrap w:val="0"/>
+        <w:spacing w:after="0" w:line="225" w:lineRule="atLeast"/>
+        <w:rPr>
+          <w:rFonts w:ascii="Lucida Console" w:eastAsia="Times New Roman" w:hAnsi="Lucida Console" w:cs="Courier New"/>
+          <w:color w:val="0000FF"/>
+          <w:sz w:val="20"/>
+          <w:szCs w:val="20"/>
+        </w:rPr>
+      </w:pPr>
+      <w:r>
+        <w:rPr>
+          <w:rFonts w:ascii="Lucida Console" w:eastAsia="Times New Roman" w:hAnsi="Lucida Console" w:cs="Courier New"/>
+          <w:color w:val="0000FF"/>
+          <w:sz w:val="20"/>
+          <w:szCs w:val="20"/>
+        </w:rPr>
+        <w:t xml:space="preserve">&gt; </w:t>
+      </w:r>
+      <w:proofErr w:type="spellStart"/>
+      <w:proofErr w:type="gramStart"/>
+      <w:r>
+        <w:rPr>
+          <w:rFonts w:ascii="Lucida Console" w:eastAsia="Times New Roman" w:hAnsi="Lucida Console" w:cs="Courier New"/>
+          <w:color w:val="0000FF"/>
+          <w:sz w:val="20"/>
+          <w:szCs w:val="20"/>
+        </w:rPr>
+        <w:t>setwd</w:t>
+      </w:r>
+      <w:proofErr w:type="spellEnd"/>
+      <w:r>
+        <w:rPr>
+          <w:rFonts w:ascii="Lucida Console" w:eastAsia="Times New Roman" w:hAnsi="Lucida Console" w:cs="Courier New"/>
+          <w:color w:val="0000FF"/>
+          <w:sz w:val="20"/>
+          <w:szCs w:val="20"/>
+        </w:rPr>
+        <w:t>(</w:t>
+      </w:r>
+      <w:proofErr w:type="gramEnd"/>
+      <w:r>
+        <w:rPr>
+          <w:rFonts w:ascii="Lucida Console" w:eastAsia="Times New Roman" w:hAnsi="Lucida Console" w:cs="Courier New"/>
+          <w:color w:val="0000FF"/>
+          <w:sz w:val="20"/>
+          <w:szCs w:val="20"/>
+        </w:rPr>
+        <w:t>"C:/Users/micha/Desktop/DevLeague Begins Nov 7 2017/Project_Sprint_3/")</w:t>
+      </w:r>
+    </w:p>
+    <w:p>
+      <w:pPr>
+        <w:shd w:val="clear" w:color="auto" w:fill="FFFFFF"/>
+        <w:tabs>
+          <w:tab w:val="left" w:pos="916"/>
+          <w:tab w:val="left" w:pos="1832"/>
+          <w:tab w:val="left" w:pos="2748"/>
+          <w:tab w:val="left" w:pos="3664"/>
+          <w:tab w:val="left" w:pos="4580"/>
+          <w:tab w:val="left" w:pos="5496"/>
+          <w:tab w:val="left" w:pos="6412"/>
+          <w:tab w:val="left" w:pos="7328"/>
+          <w:tab w:val="left" w:pos="8244"/>
+          <w:tab w:val="left" w:pos="9160"/>
+          <w:tab w:val="left" w:pos="10076"/>
+          <w:tab w:val="left" w:pos="10992"/>
+          <w:tab w:val="left" w:pos="11908"/>
+          <w:tab w:val="left" w:pos="12824"/>
+          <w:tab w:val="left" w:pos="13740"/>
+          <w:tab w:val="left" w:pos="14656"/>
+        </w:tabs>
+        <w:wordWrap w:val="0"/>
+        <w:spacing w:after="0" w:line="225" w:lineRule="atLeast"/>
+        <w:rPr>
+          <w:rFonts w:ascii="Lucida Console" w:eastAsia="Times New Roman" w:hAnsi="Lucida Console" w:cs="Courier New"/>
+          <w:color w:val="0000FF"/>
+          <w:sz w:val="20"/>
+          <w:szCs w:val="20"/>
+        </w:rPr>
+      </w:pPr>
+      <w:r>
+        <w:rPr>
+          <w:rFonts w:ascii="Lucida Console" w:eastAsia="Times New Roman" w:hAnsi="Lucida Console" w:cs="Courier New"/>
+          <w:color w:val="0000FF"/>
+          <w:sz w:val="20"/>
+          <w:szCs w:val="20"/>
+        </w:rPr>
+        <w:t xml:space="preserve">&gt; </w:t>
+      </w:r>
+    </w:p>
+    <w:p>
+      <w:pPr>
+        <w:shd w:val="clear" w:color="auto" w:fill="FFFFFF"/>
+        <w:tabs>
+          <w:tab w:val="left" w:pos="916"/>
+          <w:tab w:val="left" w:pos="1832"/>
+          <w:tab w:val="left" w:pos="2748"/>
+          <w:tab w:val="left" w:pos="3664"/>
+          <w:tab w:val="left" w:pos="4580"/>
+          <w:tab w:val="left" w:pos="5496"/>
+          <w:tab w:val="left" w:pos="6412"/>
+          <w:tab w:val="left" w:pos="7328"/>
+          <w:tab w:val="left" w:pos="8244"/>
+          <w:tab w:val="left" w:pos="9160"/>
+          <w:tab w:val="left" w:pos="10076"/>
+          <w:tab w:val="left" w:pos="10992"/>
+          <w:tab w:val="left" w:pos="11908"/>
+          <w:tab w:val="left" w:pos="12824"/>
+          <w:tab w:val="left" w:pos="13740"/>
+          <w:tab w:val="left" w:pos="14656"/>
+        </w:tabs>
+        <w:wordWrap w:val="0"/>
+        <w:spacing w:after="0" w:line="225" w:lineRule="atLeast"/>
+        <w:rPr>
+          <w:rFonts w:ascii="Lucida Console" w:eastAsia="Times New Roman" w:hAnsi="Lucida Console" w:cs="Courier New"/>
+          <w:color w:val="0000FF"/>
+          <w:sz w:val="20"/>
+          <w:szCs w:val="20"/>
+        </w:rPr>
+      </w:pPr>
+      <w:r>
+        <w:rPr>
+          <w:rFonts w:ascii="Lucida Console" w:eastAsia="Times New Roman" w:hAnsi="Lucida Console" w:cs="Courier New"/>
+          <w:color w:val="0000FF"/>
+          <w:sz w:val="20"/>
+          <w:szCs w:val="20"/>
+        </w:rPr>
+        <w:t>&gt; #confirming my working directory is correct</w:t>
+      </w:r>
+    </w:p>
+    <w:p>
+      <w:pPr>
+        <w:shd w:val="clear" w:color="auto" w:fill="FFFFFF"/>
+        <w:tabs>
+          <w:tab w:val="left" w:pos="916"/>
+          <w:tab w:val="left" w:pos="1832"/>
+          <w:tab w:val="left" w:pos="2748"/>
+          <w:tab w:val="left" w:pos="3664"/>
+          <w:tab w:val="left" w:pos="4580"/>
+          <w:tab w:val="left" w:pos="5496"/>
+          <w:tab w:val="left" w:pos="6412"/>
+          <w:tab w:val="left" w:pos="7328"/>
+          <w:tab w:val="left" w:pos="8244"/>
+          <w:tab w:val="left" w:pos="9160"/>
+          <w:tab w:val="left" w:pos="10076"/>
+          <w:tab w:val="left" w:pos="10992"/>
+          <w:tab w:val="left" w:pos="11908"/>
+          <w:tab w:val="left" w:pos="12824"/>
+          <w:tab w:val="left" w:pos="13740"/>
+          <w:tab w:val="left" w:pos="14656"/>
+        </w:tabs>
+        <w:wordWrap w:val="0"/>
+        <w:spacing w:after="0" w:line="225" w:lineRule="atLeast"/>
+        <w:rPr>
+          <w:rFonts w:ascii="Lucida Console" w:eastAsia="Times New Roman" w:hAnsi="Lucida Console" w:cs="Courier New"/>
+          <w:color w:val="0000FF"/>
+          <w:sz w:val="20"/>
+          <w:szCs w:val="20"/>
+        </w:rPr>
+      </w:pPr>
+      <w:r>
+        <w:rPr>
+          <w:rFonts w:ascii="Lucida Console" w:eastAsia="Times New Roman" w:hAnsi="Lucida Console" w:cs="Courier New"/>
+          <w:color w:val="0000FF"/>
+          <w:sz w:val="20"/>
+          <w:szCs w:val="20"/>
+        </w:rPr>
+        <w:t xml:space="preserve">&gt; </w:t>
+      </w:r>
+      <w:proofErr w:type="spellStart"/>
+      <w:proofErr w:type="gramStart"/>
+      <w:r>
+        <w:rPr>
+          <w:rFonts w:ascii="Lucida Console" w:eastAsia="Times New Roman" w:hAnsi="Lucida Console" w:cs="Courier New"/>
+          <w:color w:val="0000FF"/>
+          <w:sz w:val="20"/>
+          <w:szCs w:val="20"/>
+        </w:rPr>
+        <w:t>getwd</w:t>
+      </w:r>
+      <w:proofErr w:type="spellEnd"/>
+      <w:r>
+        <w:rPr>
+          <w:rFonts w:ascii="Lucida Console" w:eastAsia="Times New Roman" w:hAnsi="Lucida Console" w:cs="Courier New"/>
+          <w:color w:val="0000FF"/>
+          <w:sz w:val="20"/>
+          <w:szCs w:val="20"/>
+        </w:rPr>
+        <w:t>(</w:t>
+      </w:r>
+      <w:proofErr w:type="gramEnd"/>
+      <w:r>
+        <w:rPr>
+          <w:rFonts w:ascii="Lucida Console" w:eastAsia="Times New Roman" w:hAnsi="Lucida Console" w:cs="Courier New"/>
+          <w:color w:val="0000FF"/>
+          <w:sz w:val="20"/>
+          <w:szCs w:val="20"/>
+        </w:rPr>
+        <w:t>)</w:t>
+      </w:r>
+    </w:p>
+    <w:p>
+      <w:pPr>
+        <w:shd w:val="clear" w:color="auto" w:fill="FFFFFF"/>
+        <w:tabs>
+          <w:tab w:val="left" w:pos="916"/>
+          <w:tab w:val="left" w:pos="1832"/>
+          <w:tab w:val="left" w:pos="2748"/>
+          <w:tab w:val="left" w:pos="3664"/>
+          <w:tab w:val="left" w:pos="4580"/>
+          <w:tab w:val="left" w:pos="5496"/>
+          <w:tab w:val="left" w:pos="6412"/>
+          <w:tab w:val="left" w:pos="7328"/>
+          <w:tab w:val="left" w:pos="8244"/>
+          <w:tab w:val="left" w:pos="9160"/>
+          <w:tab w:val="left" w:pos="10076"/>
+          <w:tab w:val="left" w:pos="10992"/>
+          <w:tab w:val="left" w:pos="11908"/>
+          <w:tab w:val="left" w:pos="12824"/>
+          <w:tab w:val="left" w:pos="13740"/>
+          <w:tab w:val="left" w:pos="14656"/>
+        </w:tabs>
+        <w:wordWrap w:val="0"/>
+        <w:spacing w:after="0" w:line="225" w:lineRule="atLeast"/>
+        <w:rPr>
+          <w:rFonts w:ascii="Lucida Console" w:eastAsia="Times New Roman" w:hAnsi="Lucida Console" w:cs="Courier New"/>
+          <w:color w:val="000000"/>
+          <w:sz w:val="20"/>
+          <w:szCs w:val="20"/>
+        </w:rPr>
+      </w:pPr>
+      <w:r>
+        <w:rPr>
+          <w:rFonts w:ascii="Lucida Console" w:eastAsia="Times New Roman" w:hAnsi="Lucida Console" w:cs="Courier New"/>
+          <w:color w:val="000000"/>
+          <w:sz w:val="20"/>
+          <w:szCs w:val="20"/>
+        </w:rPr>
+        <w:t>[1] "C:/Users/micha/Desktop/DevLeague Begins Nov 7 2017/Project_Sprint_3"</w:t>
+      </w:r>
+    </w:p>
+    <w:p>
+      <w:pPr>
+        <w:shd w:val="clear" w:color="auto" w:fill="FFFFFF"/>
+        <w:tabs>
+          <w:tab w:val="left" w:pos="916"/>
+          <w:tab w:val="left" w:pos="1832"/>
+          <w:tab w:val="left" w:pos="2748"/>
+          <w:tab w:val="left" w:pos="3664"/>
+          <w:tab w:val="left" w:pos="4580"/>
+          <w:tab w:val="left" w:pos="5496"/>
+          <w:tab w:val="left" w:pos="6412"/>
+          <w:tab w:val="left" w:pos="7328"/>
+          <w:tab w:val="left" w:pos="8244"/>
+          <w:tab w:val="left" w:pos="9160"/>
+          <w:tab w:val="left" w:pos="10076"/>
+          <w:tab w:val="left" w:pos="10992"/>
+          <w:tab w:val="left" w:pos="11908"/>
+          <w:tab w:val="left" w:pos="12824"/>
+          <w:tab w:val="left" w:pos="13740"/>
+          <w:tab w:val="left" w:pos="14656"/>
+        </w:tabs>
+        <w:wordWrap w:val="0"/>
+        <w:spacing w:after="0" w:line="225" w:lineRule="atLeast"/>
+        <w:rPr>
+          <w:rFonts w:ascii="Lucida Console" w:eastAsia="Times New Roman" w:hAnsi="Lucida Console" w:cs="Courier New"/>
+          <w:color w:val="0000FF"/>
+          <w:sz w:val="20"/>
+          <w:szCs w:val="20"/>
+        </w:rPr>
+      </w:pPr>
+      <w:r>
+        <w:rPr>
+          <w:rFonts w:ascii="Lucida Console" w:eastAsia="Times New Roman" w:hAnsi="Lucida Console" w:cs="Courier New"/>
+          <w:color w:val="0000FF"/>
+          <w:sz w:val="20"/>
+          <w:szCs w:val="20"/>
+        </w:rPr>
+        <w:t xml:space="preserve">&gt; </w:t>
+      </w:r>
+    </w:p>
+    <w:p>
+      <w:pPr>
+        <w:shd w:val="clear" w:color="auto" w:fill="FFFFFF"/>
+        <w:tabs>
+          <w:tab w:val="left" w:pos="916"/>
+          <w:tab w:val="left" w:pos="1832"/>
+          <w:tab w:val="left" w:pos="2748"/>
+          <w:tab w:val="left" w:pos="3664"/>
+          <w:tab w:val="left" w:pos="4580"/>
+          <w:tab w:val="left" w:pos="5496"/>
+          <w:tab w:val="left" w:pos="6412"/>
+          <w:tab w:val="left" w:pos="7328"/>
+          <w:tab w:val="left" w:pos="8244"/>
+          <w:tab w:val="left" w:pos="9160"/>
+          <w:tab w:val="left" w:pos="10076"/>
+          <w:tab w:val="left" w:pos="10992"/>
+          <w:tab w:val="left" w:pos="11908"/>
+          <w:tab w:val="left" w:pos="12824"/>
+          <w:tab w:val="left" w:pos="13740"/>
+          <w:tab w:val="left" w:pos="14656"/>
+        </w:tabs>
+        <w:wordWrap w:val="0"/>
+        <w:spacing w:after="0" w:line="225" w:lineRule="atLeast"/>
+        <w:rPr>
+          <w:rFonts w:ascii="Lucida Console" w:eastAsia="Times New Roman" w:hAnsi="Lucida Console" w:cs="Courier New"/>
+          <w:color w:val="0000FF"/>
+          <w:sz w:val="20"/>
+          <w:szCs w:val="20"/>
+        </w:rPr>
+      </w:pPr>
+      <w:r>
+        <w:rPr>
+          <w:rFonts w:ascii="Lucida Console" w:eastAsia="Times New Roman" w:hAnsi="Lucida Console" w:cs="Courier New"/>
+          <w:color w:val="0000FF"/>
+          <w:sz w:val="20"/>
+          <w:szCs w:val="20"/>
+        </w:rPr>
+        <w:t>&gt; #reading my Dirty Excel file into R and then viewing it.</w:t>
+      </w:r>
+    </w:p>
+    <w:p>
+      <w:pPr>
+        <w:shd w:val="clear" w:color="auto" w:fill="FFFFFF"/>
+        <w:tabs>
+          <w:tab w:val="left" w:pos="916"/>
+          <w:tab w:val="left" w:pos="1832"/>
+          <w:tab w:val="left" w:pos="2748"/>
+          <w:tab w:val="left" w:pos="3664"/>
+          <w:tab w:val="left" w:pos="4580"/>
+          <w:tab w:val="left" w:pos="5496"/>
+          <w:tab w:val="left" w:pos="6412"/>
+          <w:tab w:val="left" w:pos="7328"/>
+          <w:tab w:val="left" w:pos="8244"/>
+          <w:tab w:val="left" w:pos="9160"/>
+          <w:tab w:val="left" w:pos="10076"/>
+          <w:tab w:val="left" w:pos="10992"/>
+          <w:tab w:val="left" w:pos="11908"/>
+          <w:tab w:val="left" w:pos="12824"/>
+          <w:tab w:val="left" w:pos="13740"/>
+          <w:tab w:val="left" w:pos="14656"/>
+        </w:tabs>
+        <w:wordWrap w:val="0"/>
+        <w:spacing w:after="0" w:line="225" w:lineRule="atLeast"/>
+        <w:rPr>
+          <w:rFonts w:ascii="Lucida Console" w:eastAsia="Times New Roman" w:hAnsi="Lucida Console" w:cs="Courier New"/>
+          <w:color w:val="000000"/>
+          <w:sz w:val="20"/>
+          <w:szCs w:val="20"/>
+        </w:rPr>
+      </w:pPr>
+      <w:r>
+        <w:rPr>
+          <w:rFonts w:ascii="Lucida Console" w:eastAsia="Times New Roman" w:hAnsi="Lucida Console" w:cs="Courier New"/>
+          <w:color w:val="0000FF"/>
+          <w:sz w:val="20"/>
+          <w:szCs w:val="20"/>
+        </w:rPr>
+        <w:t>&gt; read.csv("Real_CSV_EOC_Survey.csv")</w:t>
+      </w:r>
+    </w:p>
+    <w:p/>
+    <w:p>
+      <w:pPr>
+        <w:shd w:val="clear" w:color="auto" w:fill="FFFFFF"/>
+        <w:tabs>
+          <w:tab w:val="left" w:pos="916"/>
+          <w:tab w:val="left" w:pos="1832"/>
+          <w:tab w:val="left" w:pos="2748"/>
+          <w:tab w:val="left" w:pos="3664"/>
+          <w:tab w:val="left" w:pos="4580"/>
+          <w:tab w:val="left" w:pos="5496"/>
+          <w:tab w:val="left" w:pos="6412"/>
+          <w:tab w:val="left" w:pos="7328"/>
+          <w:tab w:val="left" w:pos="8244"/>
+          <w:tab w:val="left" w:pos="9160"/>
+          <w:tab w:val="left" w:pos="10076"/>
+          <w:tab w:val="left" w:pos="10992"/>
+          <w:tab w:val="left" w:pos="11908"/>
+          <w:tab w:val="left" w:pos="12824"/>
+          <w:tab w:val="left" w:pos="13740"/>
+          <w:tab w:val="left" w:pos="14656"/>
+        </w:tabs>
+        <w:wordWrap w:val="0"/>
+        <w:spacing w:after="0" w:line="225" w:lineRule="atLeast"/>
+        <w:rPr>
+          <w:rFonts w:ascii="Lucida Console" w:eastAsia="Times New Roman" w:hAnsi="Lucida Console" w:cs="Courier New"/>
+          <w:color w:val="0000FF"/>
+          <w:sz w:val="20"/>
+          <w:szCs w:val="20"/>
+        </w:rPr>
+      </w:pPr>
+      <w:r>
+        <w:rPr>
+          <w:rFonts w:ascii="Lucida Console" w:eastAsia="Times New Roman" w:hAnsi="Lucida Console" w:cs="Courier New"/>
+          <w:color w:val="0000FF"/>
+          <w:sz w:val="20"/>
+          <w:szCs w:val="20"/>
+        </w:rPr>
+        <w:t xml:space="preserve">#creating the variable "Aug_2016" to represent the "Real_CSV_EOC_Survey.CSV" which is </w:t>
+      </w:r>
+      <w:proofErr w:type="gramStart"/>
+      <w:r>
+        <w:rPr>
+          <w:rFonts w:ascii="Lucida Console" w:eastAsia="Times New Roman" w:hAnsi="Lucida Console" w:cs="Courier New"/>
+          <w:color w:val="0000FF"/>
+          <w:sz w:val="20"/>
+          <w:szCs w:val="20"/>
+        </w:rPr>
+        <w:t>my</w:t>
+      </w:r>
+      <w:proofErr w:type="gramEnd"/>
+      <w:r>
+        <w:rPr>
+          <w:rFonts w:ascii="Lucida Console" w:eastAsia="Times New Roman" w:hAnsi="Lucida Console" w:cs="Courier New"/>
+          <w:color w:val="0000FF"/>
+          <w:sz w:val="20"/>
+          <w:szCs w:val="20"/>
+        </w:rPr>
+        <w:t xml:space="preserve"> </w:t>
+      </w:r>
+    </w:p>
+    <w:p>
+      <w:pPr>
+        <w:shd w:val="clear" w:color="auto" w:fill="FFFFFF"/>
+        <w:tabs>
+          <w:tab w:val="left" w:pos="916"/>
+          <w:tab w:val="left" w:pos="1832"/>
+          <w:tab w:val="left" w:pos="2748"/>
+          <w:tab w:val="left" w:pos="3664"/>
+          <w:tab w:val="left" w:pos="4580"/>
+          <w:tab w:val="left" w:pos="5496"/>
+          <w:tab w:val="left" w:pos="6412"/>
+          <w:tab w:val="left" w:pos="7328"/>
+          <w:tab w:val="left" w:pos="8244"/>
+          <w:tab w:val="left" w:pos="9160"/>
+          <w:tab w:val="left" w:pos="10076"/>
+          <w:tab w:val="left" w:pos="10992"/>
+          <w:tab w:val="left" w:pos="11908"/>
+          <w:tab w:val="left" w:pos="12824"/>
+          <w:tab w:val="left" w:pos="13740"/>
+          <w:tab w:val="left" w:pos="14656"/>
+        </w:tabs>
+        <w:wordWrap w:val="0"/>
+        <w:spacing w:after="0" w:line="225" w:lineRule="atLeast"/>
+        <w:rPr>
+          <w:rFonts w:ascii="Lucida Console" w:eastAsia="Times New Roman" w:hAnsi="Lucida Console" w:cs="Courier New"/>
+          <w:color w:val="0000FF"/>
+          <w:sz w:val="20"/>
+          <w:szCs w:val="20"/>
+        </w:rPr>
+      </w:pPr>
+      <w:r>
+        <w:rPr>
+          <w:rFonts w:ascii="Lucida Console" w:eastAsia="Times New Roman" w:hAnsi="Lucida Console" w:cs="Courier New"/>
+          <w:color w:val="0000FF"/>
+          <w:sz w:val="20"/>
+          <w:szCs w:val="20"/>
+        </w:rPr>
+        <w:t>&gt; #existing Excel Dirty Data</w:t>
+      </w:r>
+    </w:p>
+    <w:p>
+      <w:pPr>
+        <w:shd w:val="clear" w:color="auto" w:fill="FFFFFF"/>
+        <w:tabs>
+          <w:tab w:val="left" w:pos="916"/>
+          <w:tab w:val="left" w:pos="1832"/>
+          <w:tab w:val="left" w:pos="2748"/>
+          <w:tab w:val="left" w:pos="3664"/>
+          <w:tab w:val="left" w:pos="4580"/>
+          <w:tab w:val="left" w:pos="5496"/>
+          <w:tab w:val="left" w:pos="6412"/>
+          <w:tab w:val="left" w:pos="7328"/>
+          <w:tab w:val="left" w:pos="8244"/>
+          <w:tab w:val="left" w:pos="9160"/>
+          <w:tab w:val="left" w:pos="10076"/>
+          <w:tab w:val="left" w:pos="10992"/>
+          <w:tab w:val="left" w:pos="11908"/>
+          <w:tab w:val="left" w:pos="12824"/>
+          <w:tab w:val="left" w:pos="13740"/>
+          <w:tab w:val="left" w:pos="14656"/>
+        </w:tabs>
+        <w:wordWrap w:val="0"/>
+        <w:spacing w:after="0" w:line="225" w:lineRule="atLeast"/>
+        <w:rPr>
+          <w:rFonts w:ascii="Lucida Console" w:eastAsia="Times New Roman" w:hAnsi="Lucida Console" w:cs="Courier New"/>
+          <w:color w:val="0000FF"/>
+          <w:sz w:val="20"/>
+          <w:szCs w:val="20"/>
+        </w:rPr>
+      </w:pPr>
+      <w:r>
+        <w:rPr>
+          <w:rFonts w:ascii="Lucida Console" w:eastAsia="Times New Roman" w:hAnsi="Lucida Console" w:cs="Courier New"/>
+          <w:color w:val="0000FF"/>
+          <w:sz w:val="20"/>
+          <w:szCs w:val="20"/>
+        </w:rPr>
+        <w:t>&gt; Aug_2016 &lt;- read.csv("Real_CSV_EOC_Survey.csv")</w:t>
+      </w:r>
+    </w:p>
+    <w:p>
+      <w:pPr>
+        <w:shd w:val="clear" w:color="auto" w:fill="FFFFFF"/>
+        <w:tabs>
+          <w:tab w:val="left" w:pos="916"/>
+          <w:tab w:val="left" w:pos="1832"/>
+          <w:tab w:val="left" w:pos="2748"/>
+          <w:tab w:val="left" w:pos="3664"/>
+          <w:tab w:val="left" w:pos="4580"/>
+          <w:tab w:val="left" w:pos="5496"/>
+          <w:tab w:val="left" w:pos="6412"/>
+          <w:tab w:val="left" w:pos="7328"/>
+          <w:tab w:val="left" w:pos="8244"/>
+          <w:tab w:val="left" w:pos="9160"/>
+          <w:tab w:val="left" w:pos="10076"/>
+          <w:tab w:val="left" w:pos="10992"/>
+          <w:tab w:val="left" w:pos="11908"/>
+          <w:tab w:val="left" w:pos="12824"/>
+          <w:tab w:val="left" w:pos="13740"/>
+          <w:tab w:val="left" w:pos="14656"/>
+        </w:tabs>
+        <w:wordWrap w:val="0"/>
+        <w:spacing w:after="0" w:line="225" w:lineRule="atLeast"/>
+        <w:rPr>
+          <w:rFonts w:ascii="Lucida Console" w:eastAsia="Times New Roman" w:hAnsi="Lucida Console" w:cs="Courier New"/>
+          <w:color w:val="0000FF"/>
+          <w:sz w:val="20"/>
+          <w:szCs w:val="20"/>
+        </w:rPr>
+      </w:pPr>
+      <w:r>
+        <w:rPr>
+          <w:rFonts w:ascii="Lucida Console" w:eastAsia="Times New Roman" w:hAnsi="Lucida Console" w:cs="Courier New"/>
+          <w:color w:val="0000FF"/>
+          <w:sz w:val="20"/>
+          <w:szCs w:val="20"/>
+        </w:rPr>
+        <w:t xml:space="preserve">&gt; </w:t>
+      </w:r>
+    </w:p>
+    <w:p>
+      <w:pPr>
+        <w:shd w:val="clear" w:color="auto" w:fill="FFFFFF"/>
+        <w:tabs>
+          <w:tab w:val="left" w:pos="916"/>
+          <w:tab w:val="left" w:pos="1832"/>
+          <w:tab w:val="left" w:pos="2748"/>
+          <w:tab w:val="left" w:pos="3664"/>
+          <w:tab w:val="left" w:pos="4580"/>
+          <w:tab w:val="left" w:pos="5496"/>
+          <w:tab w:val="left" w:pos="6412"/>
+          <w:tab w:val="left" w:pos="7328"/>
+          <w:tab w:val="left" w:pos="8244"/>
+          <w:tab w:val="left" w:pos="9160"/>
+          <w:tab w:val="left" w:pos="10076"/>
+          <w:tab w:val="left" w:pos="10992"/>
+          <w:tab w:val="left" w:pos="11908"/>
+          <w:tab w:val="left" w:pos="12824"/>
+          <w:tab w:val="left" w:pos="13740"/>
+          <w:tab w:val="left" w:pos="14656"/>
+        </w:tabs>
+        <w:wordWrap w:val="0"/>
+        <w:spacing w:after="0" w:line="225" w:lineRule="atLeast"/>
+        <w:rPr>
+          <w:rFonts w:ascii="Lucida Console" w:eastAsia="Times New Roman" w:hAnsi="Lucida Console" w:cs="Courier New"/>
+          <w:color w:val="0000FF"/>
+          <w:sz w:val="20"/>
+          <w:szCs w:val="20"/>
+        </w:rPr>
+      </w:pPr>
+      <w:r>
+        <w:rPr>
+          <w:rFonts w:ascii="Lucida Console" w:eastAsia="Times New Roman" w:hAnsi="Lucida Console" w:cs="Courier New"/>
+          <w:color w:val="0000FF"/>
+          <w:sz w:val="20"/>
+          <w:szCs w:val="20"/>
+        </w:rPr>
+        <w:t xml:space="preserve">&gt; </w:t>
+      </w:r>
+    </w:p>
+    <w:p>
+      <w:pPr>
+        <w:shd w:val="clear" w:color="auto" w:fill="FFFFFF"/>
+        <w:tabs>
+          <w:tab w:val="left" w:pos="916"/>
+          <w:tab w:val="left" w:pos="1832"/>
+          <w:tab w:val="left" w:pos="2748"/>
+          <w:tab w:val="left" w:pos="3664"/>
+          <w:tab w:val="left" w:pos="4580"/>
+          <w:tab w:val="left" w:pos="5496"/>
+          <w:tab w:val="left" w:pos="6412"/>
+          <w:tab w:val="left" w:pos="7328"/>
+          <w:tab w:val="left" w:pos="8244"/>
+          <w:tab w:val="left" w:pos="9160"/>
+          <w:tab w:val="left" w:pos="10076"/>
+          <w:tab w:val="left" w:pos="10992"/>
+          <w:tab w:val="left" w:pos="11908"/>
+          <w:tab w:val="left" w:pos="12824"/>
+          <w:tab w:val="left" w:pos="13740"/>
+          <w:tab w:val="left" w:pos="14656"/>
+        </w:tabs>
+        <w:wordWrap w:val="0"/>
+        <w:spacing w:after="0" w:line="225" w:lineRule="atLeast"/>
+        <w:rPr>
+          <w:rFonts w:ascii="Lucida Console" w:eastAsia="Times New Roman" w:hAnsi="Lucida Console" w:cs="Courier New"/>
+          <w:color w:val="0000FF"/>
+          <w:sz w:val="20"/>
+          <w:szCs w:val="20"/>
+        </w:rPr>
+      </w:pPr>
+      <w:r>
+        <w:rPr>
+          <w:rFonts w:ascii="Lucida Console" w:eastAsia="Times New Roman" w:hAnsi="Lucida Console" w:cs="Courier New"/>
+          <w:color w:val="0000FF"/>
+          <w:sz w:val="20"/>
+          <w:szCs w:val="20"/>
+        </w:rPr>
+        <w:t>&gt; #To remove the first column name try this</w:t>
+      </w:r>
+    </w:p>
+    <w:p>
+      <w:pPr>
+        <w:shd w:val="clear" w:color="auto" w:fill="FFFFFF"/>
+        <w:tabs>
+          <w:tab w:val="left" w:pos="916"/>
+          <w:tab w:val="left" w:pos="1832"/>
+          <w:tab w:val="left" w:pos="2748"/>
+          <w:tab w:val="left" w:pos="3664"/>
+          <w:tab w:val="left" w:pos="4580"/>
+          <w:tab w:val="left" w:pos="5496"/>
+          <w:tab w:val="left" w:pos="6412"/>
+          <w:tab w:val="left" w:pos="7328"/>
+          <w:tab w:val="left" w:pos="8244"/>
+          <w:tab w:val="left" w:pos="9160"/>
+          <w:tab w:val="left" w:pos="10076"/>
+          <w:tab w:val="left" w:pos="10992"/>
+          <w:tab w:val="left" w:pos="11908"/>
+          <w:tab w:val="left" w:pos="12824"/>
+          <w:tab w:val="left" w:pos="13740"/>
+          <w:tab w:val="left" w:pos="14656"/>
+        </w:tabs>
+        <w:wordWrap w:val="0"/>
+        <w:spacing w:after="0" w:line="225" w:lineRule="atLeast"/>
+        <w:rPr>
+          <w:rFonts w:ascii="Lucida Console" w:eastAsia="Times New Roman" w:hAnsi="Lucida Console" w:cs="Courier New"/>
+          <w:color w:val="0000FF"/>
+          <w:sz w:val="20"/>
+          <w:szCs w:val="20"/>
+        </w:rPr>
+      </w:pPr>
+      <w:r>
+        <w:rPr>
+          <w:rFonts w:ascii="Lucida Console" w:eastAsia="Times New Roman" w:hAnsi="Lucida Console" w:cs="Courier New"/>
+          <w:color w:val="0000FF"/>
+          <w:sz w:val="20"/>
+          <w:szCs w:val="20"/>
+        </w:rPr>
+        <w:t xml:space="preserve">&gt; Aug_2016 &lt;- </w:t>
+      </w:r>
+      <w:proofErr w:type="gramStart"/>
+      <w:r>
+        <w:rPr>
+          <w:rFonts w:ascii="Lucida Console" w:eastAsia="Times New Roman" w:hAnsi="Lucida Console" w:cs="Courier New"/>
+          <w:color w:val="0000FF"/>
+          <w:sz w:val="20"/>
+          <w:szCs w:val="20"/>
+        </w:rPr>
+        <w:t>subset( Aug</w:t>
+      </w:r>
+      <w:proofErr w:type="gramEnd"/>
+      <w:r>
+        <w:rPr>
+          <w:rFonts w:ascii="Lucida Console" w:eastAsia="Times New Roman" w:hAnsi="Lucida Console" w:cs="Courier New"/>
+          <w:color w:val="0000FF"/>
+          <w:sz w:val="20"/>
+          <w:szCs w:val="20"/>
+        </w:rPr>
+        <w:t>_2016, select = -Respondent.ID )</w:t>
+      </w:r>
+    </w:p>
+    <w:p>
+      <w:pPr>
+        <w:shd w:val="clear" w:color="auto" w:fill="FFFFFF"/>
+        <w:tabs>
+          <w:tab w:val="left" w:pos="916"/>
+          <w:tab w:val="left" w:pos="1832"/>
+          <w:tab w:val="left" w:pos="2748"/>
+          <w:tab w:val="left" w:pos="3664"/>
+          <w:tab w:val="left" w:pos="4580"/>
+          <w:tab w:val="left" w:pos="5496"/>
+          <w:tab w:val="left" w:pos="6412"/>
+          <w:tab w:val="left" w:pos="7328"/>
+          <w:tab w:val="left" w:pos="8244"/>
+          <w:tab w:val="left" w:pos="9160"/>
+          <w:tab w:val="left" w:pos="10076"/>
+          <w:tab w:val="left" w:pos="10992"/>
+          <w:tab w:val="left" w:pos="11908"/>
+          <w:tab w:val="left" w:pos="12824"/>
+          <w:tab w:val="left" w:pos="13740"/>
+          <w:tab w:val="left" w:pos="14656"/>
+        </w:tabs>
+        <w:wordWrap w:val="0"/>
+        <w:spacing w:after="0" w:line="225" w:lineRule="atLeast"/>
+        <w:rPr>
+          <w:rFonts w:ascii="Lucida Console" w:eastAsia="Times New Roman" w:hAnsi="Lucida Console" w:cs="Courier New"/>
+          <w:color w:val="0000FF"/>
+          <w:sz w:val="20"/>
+          <w:szCs w:val="20"/>
+        </w:rPr>
+      </w:pPr>
+      <w:r>
+        <w:rPr>
+          <w:rFonts w:ascii="Lucida Console" w:eastAsia="Times New Roman" w:hAnsi="Lucida Console" w:cs="Courier New"/>
+          <w:color w:val="0000FF"/>
+          <w:sz w:val="20"/>
+          <w:szCs w:val="20"/>
+        </w:rPr>
+        <w:t xml:space="preserve">&gt; </w:t>
+      </w:r>
+    </w:p>
+    <w:p>
+      <w:pPr>
+        <w:shd w:val="clear" w:color="auto" w:fill="FFFFFF"/>
+        <w:tabs>
+          <w:tab w:val="left" w:pos="916"/>
+          <w:tab w:val="left" w:pos="1832"/>
+          <w:tab w:val="left" w:pos="2748"/>
+          <w:tab w:val="left" w:pos="3664"/>
+          <w:tab w:val="left" w:pos="4580"/>
+          <w:tab w:val="left" w:pos="5496"/>
+          <w:tab w:val="left" w:pos="6412"/>
+          <w:tab w:val="left" w:pos="7328"/>
+          <w:tab w:val="left" w:pos="8244"/>
+          <w:tab w:val="left" w:pos="9160"/>
+          <w:tab w:val="left" w:pos="10076"/>
+          <w:tab w:val="left" w:pos="10992"/>
+          <w:tab w:val="left" w:pos="11908"/>
+          <w:tab w:val="left" w:pos="12824"/>
+          <w:tab w:val="left" w:pos="13740"/>
+          <w:tab w:val="left" w:pos="14656"/>
+        </w:tabs>
+        <w:wordWrap w:val="0"/>
+        <w:spacing w:after="0" w:line="225" w:lineRule="atLeast"/>
+        <w:rPr>
+          <w:rFonts w:ascii="Lucida Console" w:eastAsia="Times New Roman" w:hAnsi="Lucida Console" w:cs="Courier New"/>
+          <w:color w:val="0000FF"/>
+          <w:sz w:val="20"/>
+          <w:szCs w:val="20"/>
+        </w:rPr>
+      </w:pPr>
+      <w:r>
+        <w:rPr>
+          <w:rFonts w:ascii="Lucida Console" w:eastAsia="Times New Roman" w:hAnsi="Lucida Console" w:cs="Courier New"/>
+          <w:color w:val="0000FF"/>
+          <w:sz w:val="20"/>
+          <w:szCs w:val="20"/>
+        </w:rPr>
+        <w:t>&gt; #To remove the next column name try this</w:t>
+      </w:r>
+    </w:p>
+    <w:p>
+      <w:pPr>
+        <w:shd w:val="clear" w:color="auto" w:fill="FFFFFF"/>
+        <w:tabs>
+          <w:tab w:val="left" w:pos="916"/>
+          <w:tab w:val="left" w:pos="1832"/>
+          <w:tab w:val="left" w:pos="2748"/>
+          <w:tab w:val="left" w:pos="3664"/>
+          <w:tab w:val="left" w:pos="4580"/>
+          <w:tab w:val="left" w:pos="5496"/>
+          <w:tab w:val="left" w:pos="6412"/>
+          <w:tab w:val="left" w:pos="7328"/>
+          <w:tab w:val="left" w:pos="8244"/>
+          <w:tab w:val="left" w:pos="9160"/>
+          <w:tab w:val="left" w:pos="10076"/>
+          <w:tab w:val="left" w:pos="10992"/>
+          <w:tab w:val="left" w:pos="11908"/>
+          <w:tab w:val="left" w:pos="12824"/>
+          <w:tab w:val="left" w:pos="13740"/>
+          <w:tab w:val="left" w:pos="14656"/>
+        </w:tabs>
+        <w:wordWrap w:val="0"/>
+        <w:spacing w:after="0" w:line="225" w:lineRule="atLeast"/>
+        <w:rPr>
+          <w:rFonts w:ascii="Lucida Console" w:eastAsia="Times New Roman" w:hAnsi="Lucida Console" w:cs="Courier New"/>
+          <w:color w:val="0000FF"/>
+          <w:sz w:val="20"/>
+          <w:szCs w:val="20"/>
+        </w:rPr>
+      </w:pPr>
+      <w:r>
+        <w:rPr>
+          <w:rFonts w:ascii="Lucida Console" w:eastAsia="Times New Roman" w:hAnsi="Lucida Console" w:cs="Courier New"/>
+          <w:color w:val="0000FF"/>
+          <w:sz w:val="20"/>
+          <w:szCs w:val="20"/>
+        </w:rPr>
+        <w:t xml:space="preserve">&gt; Aug_2016 &lt;- </w:t>
+      </w:r>
+      <w:proofErr w:type="gramStart"/>
+      <w:r>
+        <w:rPr>
+          <w:rFonts w:ascii="Lucida Console" w:eastAsia="Times New Roman" w:hAnsi="Lucida Console" w:cs="Courier New"/>
+          <w:color w:val="0000FF"/>
+          <w:sz w:val="20"/>
+          <w:szCs w:val="20"/>
+        </w:rPr>
+        <w:t>subset( Aug</w:t>
+      </w:r>
+      <w:proofErr w:type="gramEnd"/>
+      <w:r>
+        <w:rPr>
+          <w:rFonts w:ascii="Lucida Console" w:eastAsia="Times New Roman" w:hAnsi="Lucida Console" w:cs="Courier New"/>
+          <w:color w:val="0000FF"/>
+          <w:sz w:val="20"/>
+          <w:szCs w:val="20"/>
+        </w:rPr>
+        <w:t>_2016, select = -Collector.ID )</w:t>
+      </w:r>
+    </w:p>
+    <w:p>
+      <w:pPr>
+        <w:shd w:val="clear" w:color="auto" w:fill="FFFFFF"/>
+        <w:tabs>
+          <w:tab w:val="left" w:pos="916"/>
+          <w:tab w:val="left" w:pos="1832"/>
+          <w:tab w:val="left" w:pos="2748"/>
+          <w:tab w:val="left" w:pos="3664"/>
+          <w:tab w:val="left" w:pos="4580"/>
+          <w:tab w:val="left" w:pos="5496"/>
+          <w:tab w:val="left" w:pos="6412"/>
+          <w:tab w:val="left" w:pos="7328"/>
+          <w:tab w:val="left" w:pos="8244"/>
+          <w:tab w:val="left" w:pos="9160"/>
+          <w:tab w:val="left" w:pos="10076"/>
+          <w:tab w:val="left" w:pos="10992"/>
+          <w:tab w:val="left" w:pos="11908"/>
+          <w:tab w:val="left" w:pos="12824"/>
+          <w:tab w:val="left" w:pos="13740"/>
+          <w:tab w:val="left" w:pos="14656"/>
+        </w:tabs>
+        <w:wordWrap w:val="0"/>
+        <w:spacing w:after="0" w:line="225" w:lineRule="atLeast"/>
+        <w:rPr>
+          <w:rFonts w:ascii="Lucida Console" w:eastAsia="Times New Roman" w:hAnsi="Lucida Console" w:cs="Courier New"/>
+          <w:color w:val="0000FF"/>
+          <w:sz w:val="20"/>
+          <w:szCs w:val="20"/>
+        </w:rPr>
+      </w:pPr>
+      <w:r>
+        <w:rPr>
+          <w:rFonts w:ascii="Lucida Console" w:eastAsia="Times New Roman" w:hAnsi="Lucida Console" w:cs="Courier New"/>
+          <w:color w:val="0000FF"/>
+          <w:sz w:val="20"/>
+          <w:szCs w:val="20"/>
+        </w:rPr>
+        <w:t xml:space="preserve">&gt; </w:t>
+      </w:r>
+    </w:p>
+    <w:p>
+      <w:pPr>
+        <w:shd w:val="clear" w:color="auto" w:fill="FFFFFF"/>
+        <w:tabs>
+          <w:tab w:val="left" w:pos="916"/>
+          <w:tab w:val="left" w:pos="1832"/>
+          <w:tab w:val="left" w:pos="2748"/>
+          <w:tab w:val="left" w:pos="3664"/>
+          <w:tab w:val="left" w:pos="4580"/>
+          <w:tab w:val="left" w:pos="5496"/>
+          <w:tab w:val="left" w:pos="6412"/>
+          <w:tab w:val="left" w:pos="7328"/>
+          <w:tab w:val="left" w:pos="8244"/>
+          <w:tab w:val="left" w:pos="9160"/>
+          <w:tab w:val="left" w:pos="10076"/>
+          <w:tab w:val="left" w:pos="10992"/>
+          <w:tab w:val="left" w:pos="11908"/>
+          <w:tab w:val="left" w:pos="12824"/>
+          <w:tab w:val="left" w:pos="13740"/>
+          <w:tab w:val="left" w:pos="14656"/>
+        </w:tabs>
+        <w:wordWrap w:val="0"/>
+        <w:spacing w:after="0" w:line="225" w:lineRule="atLeast"/>
+        <w:rPr>
+          <w:rFonts w:ascii="Lucida Console" w:eastAsia="Times New Roman" w:hAnsi="Lucida Console" w:cs="Courier New"/>
+          <w:color w:val="0000FF"/>
+          <w:sz w:val="20"/>
+          <w:szCs w:val="20"/>
+        </w:rPr>
+      </w:pPr>
+      <w:r>
+        <w:rPr>
+          <w:rFonts w:ascii="Lucida Console" w:eastAsia="Times New Roman" w:hAnsi="Lucida Console" w:cs="Courier New"/>
+          <w:color w:val="0000FF"/>
+          <w:sz w:val="20"/>
+          <w:szCs w:val="20"/>
+        </w:rPr>
+        <w:t>&gt; #To remove this particular column name which isn't next do this</w:t>
+      </w:r>
+    </w:p>
+    <w:p>
+      <w:pPr>
+        <w:shd w:val="clear" w:color="auto" w:fill="FFFFFF"/>
+        <w:tabs>
+          <w:tab w:val="left" w:pos="916"/>
+          <w:tab w:val="left" w:pos="1832"/>
+          <w:tab w:val="left" w:pos="2748"/>
+          <w:tab w:val="left" w:pos="3664"/>
+          <w:tab w:val="left" w:pos="4580"/>
+          <w:tab w:val="left" w:pos="5496"/>
+          <w:tab w:val="left" w:pos="6412"/>
+          <w:tab w:val="left" w:pos="7328"/>
+          <w:tab w:val="left" w:pos="8244"/>
+          <w:tab w:val="left" w:pos="9160"/>
+          <w:tab w:val="left" w:pos="10076"/>
+          <w:tab w:val="left" w:pos="10992"/>
+          <w:tab w:val="left" w:pos="11908"/>
+          <w:tab w:val="left" w:pos="12824"/>
+          <w:tab w:val="left" w:pos="13740"/>
+          <w:tab w:val="left" w:pos="14656"/>
+        </w:tabs>
+        <w:wordWrap w:val="0"/>
+        <w:spacing w:after="0" w:line="225" w:lineRule="atLeast"/>
+        <w:rPr>
+          <w:rFonts w:ascii="Lucida Console" w:eastAsia="Times New Roman" w:hAnsi="Lucida Console" w:cs="Courier New"/>
+          <w:color w:val="0000FF"/>
+          <w:sz w:val="20"/>
+          <w:szCs w:val="20"/>
+        </w:rPr>
+      </w:pPr>
+      <w:r>
+        <w:rPr>
+          <w:rFonts w:ascii="Lucida Console" w:eastAsia="Times New Roman" w:hAnsi="Lucida Console" w:cs="Courier New"/>
+          <w:color w:val="0000FF"/>
+          <w:sz w:val="20"/>
+          <w:szCs w:val="20"/>
+        </w:rPr>
+        <w:t xml:space="preserve">&gt; Aug_2016 &lt;- </w:t>
+      </w:r>
+      <w:proofErr w:type="gramStart"/>
+      <w:r>
+        <w:rPr>
+          <w:rFonts w:ascii="Lucida Console" w:eastAsia="Times New Roman" w:hAnsi="Lucida Console" w:cs="Courier New"/>
+          <w:color w:val="0000FF"/>
+          <w:sz w:val="20"/>
+          <w:szCs w:val="20"/>
+        </w:rPr>
+        <w:t>subset(</w:t>
+      </w:r>
+      <w:proofErr w:type="gramEnd"/>
+      <w:r>
+        <w:rPr>
+          <w:rFonts w:ascii="Lucida Console" w:eastAsia="Times New Roman" w:hAnsi="Lucida Console" w:cs="Courier New"/>
+          <w:color w:val="0000FF"/>
+          <w:sz w:val="20"/>
+          <w:szCs w:val="20"/>
+        </w:rPr>
+        <w:t>Aug_2016, select = -</w:t>
+      </w:r>
+      <w:proofErr w:type="spellStart"/>
+      <w:r>
+        <w:rPr>
+          <w:rFonts w:ascii="Lucida Console" w:eastAsia="Times New Roman" w:hAnsi="Lucida Console" w:cs="Courier New"/>
+          <w:color w:val="0000FF"/>
+          <w:sz w:val="20"/>
+          <w:szCs w:val="20"/>
+        </w:rPr>
+        <w:t>IP.Address</w:t>
+      </w:r>
+      <w:proofErr w:type="spellEnd"/>
+      <w:r>
+        <w:rPr>
+          <w:rFonts w:ascii="Lucida Console" w:eastAsia="Times New Roman" w:hAnsi="Lucida Console" w:cs="Courier New"/>
+          <w:color w:val="0000FF"/>
+          <w:sz w:val="20"/>
+          <w:szCs w:val="20"/>
+        </w:rPr>
+        <w:t xml:space="preserve"> )</w:t>
+      </w:r>
+    </w:p>
+    <w:p>
+      <w:pPr>
+        <w:shd w:val="clear" w:color="auto" w:fill="FFFFFF"/>
+        <w:tabs>
+          <w:tab w:val="left" w:pos="916"/>
+          <w:tab w:val="left" w:pos="1832"/>
+          <w:tab w:val="left" w:pos="2748"/>
+          <w:tab w:val="left" w:pos="3664"/>
+          <w:tab w:val="left" w:pos="4580"/>
+          <w:tab w:val="left" w:pos="5496"/>
+          <w:tab w:val="left" w:pos="6412"/>
+          <w:tab w:val="left" w:pos="7328"/>
+          <w:tab w:val="left" w:pos="8244"/>
+          <w:tab w:val="left" w:pos="9160"/>
+          <w:tab w:val="left" w:pos="10076"/>
+          <w:tab w:val="left" w:pos="10992"/>
+          <w:tab w:val="left" w:pos="11908"/>
+          <w:tab w:val="left" w:pos="12824"/>
+          <w:tab w:val="left" w:pos="13740"/>
+          <w:tab w:val="left" w:pos="14656"/>
+        </w:tabs>
+        <w:wordWrap w:val="0"/>
+        <w:spacing w:after="0" w:line="225" w:lineRule="atLeast"/>
+        <w:rPr>
+          <w:rFonts w:ascii="Lucida Console" w:eastAsia="Times New Roman" w:hAnsi="Lucida Console" w:cs="Courier New"/>
+          <w:color w:val="0000FF"/>
+          <w:sz w:val="20"/>
+          <w:szCs w:val="20"/>
+        </w:rPr>
+      </w:pPr>
+      <w:r>
+        <w:rPr>
+          <w:rFonts w:ascii="Lucida Console" w:eastAsia="Times New Roman" w:hAnsi="Lucida Console" w:cs="Courier New"/>
+          <w:color w:val="0000FF"/>
+          <w:sz w:val="20"/>
+          <w:szCs w:val="20"/>
+        </w:rPr>
+        <w:t xml:space="preserve">&gt; </w:t>
+      </w:r>
+    </w:p>
+    <w:p>
+      <w:pPr>
+        <w:shd w:val="clear" w:color="auto" w:fill="FFFFFF"/>
+        <w:tabs>
+          <w:tab w:val="left" w:pos="916"/>
+          <w:tab w:val="left" w:pos="1832"/>
+          <w:tab w:val="left" w:pos="2748"/>
+          <w:tab w:val="left" w:pos="3664"/>
+          <w:tab w:val="left" w:pos="4580"/>
+          <w:tab w:val="left" w:pos="5496"/>
+          <w:tab w:val="left" w:pos="6412"/>
+          <w:tab w:val="left" w:pos="7328"/>
+          <w:tab w:val="left" w:pos="8244"/>
+          <w:tab w:val="left" w:pos="9160"/>
+          <w:tab w:val="left" w:pos="10076"/>
+          <w:tab w:val="left" w:pos="10992"/>
+          <w:tab w:val="left" w:pos="11908"/>
+          <w:tab w:val="left" w:pos="12824"/>
+          <w:tab w:val="left" w:pos="13740"/>
+          <w:tab w:val="left" w:pos="14656"/>
+        </w:tabs>
+        <w:wordWrap w:val="0"/>
+        <w:spacing w:after="0" w:line="225" w:lineRule="atLeast"/>
+        <w:rPr>
+          <w:rFonts w:ascii="Lucida Console" w:eastAsia="Times New Roman" w:hAnsi="Lucida Console" w:cs="Courier New"/>
+          <w:color w:val="0000FF"/>
+          <w:sz w:val="20"/>
+          <w:szCs w:val="20"/>
+        </w:rPr>
+      </w:pPr>
+      <w:r>
+        <w:rPr>
+          <w:rFonts w:ascii="Lucida Console" w:eastAsia="Times New Roman" w:hAnsi="Lucida Console" w:cs="Courier New"/>
+          <w:color w:val="0000FF"/>
+          <w:sz w:val="20"/>
+          <w:szCs w:val="20"/>
+        </w:rPr>
+        <w:t xml:space="preserve">&gt; </w:t>
+      </w:r>
+    </w:p>
+    <w:p>
+      <w:pPr>
+        <w:shd w:val="clear" w:color="auto" w:fill="FFFFFF"/>
+        <w:tabs>
+          <w:tab w:val="left" w:pos="916"/>
+          <w:tab w:val="left" w:pos="1832"/>
+          <w:tab w:val="left" w:pos="2748"/>
+          <w:tab w:val="left" w:pos="3664"/>
+          <w:tab w:val="left" w:pos="4580"/>
+          <w:tab w:val="left" w:pos="5496"/>
+          <w:tab w:val="left" w:pos="6412"/>
+          <w:tab w:val="left" w:pos="7328"/>
+          <w:tab w:val="left" w:pos="8244"/>
+          <w:tab w:val="left" w:pos="9160"/>
+          <w:tab w:val="left" w:pos="10076"/>
+          <w:tab w:val="left" w:pos="10992"/>
+          <w:tab w:val="left" w:pos="11908"/>
+          <w:tab w:val="left" w:pos="12824"/>
+          <w:tab w:val="left" w:pos="13740"/>
+          <w:tab w:val="left" w:pos="14656"/>
+        </w:tabs>
+        <w:wordWrap w:val="0"/>
+        <w:spacing w:after="0" w:line="225" w:lineRule="atLeast"/>
+        <w:rPr>
+          <w:rFonts w:ascii="Lucida Console" w:eastAsia="Times New Roman" w:hAnsi="Lucida Console" w:cs="Courier New"/>
+          <w:color w:val="0000FF"/>
+          <w:sz w:val="20"/>
+          <w:szCs w:val="20"/>
+        </w:rPr>
+      </w:pPr>
+      <w:r>
+        <w:rPr>
+          <w:rFonts w:ascii="Lucida Console" w:eastAsia="Times New Roman" w:hAnsi="Lucida Console" w:cs="Courier New"/>
+          <w:color w:val="0000FF"/>
+          <w:sz w:val="20"/>
+          <w:szCs w:val="20"/>
+        </w:rPr>
+        <w:t>&gt; #To remove this particular column name which isn't next do this</w:t>
+      </w:r>
+    </w:p>
+    <w:p>
+      <w:pPr>
+        <w:shd w:val="clear" w:color="auto" w:fill="FFFFFF"/>
+        <w:tabs>
+          <w:tab w:val="left" w:pos="916"/>
+          <w:tab w:val="left" w:pos="1832"/>
+          <w:tab w:val="left" w:pos="2748"/>
+          <w:tab w:val="left" w:pos="3664"/>
+          <w:tab w:val="left" w:pos="4580"/>
+          <w:tab w:val="left" w:pos="5496"/>
+          <w:tab w:val="left" w:pos="6412"/>
+          <w:tab w:val="left" w:pos="7328"/>
+          <w:tab w:val="left" w:pos="8244"/>
+          <w:tab w:val="left" w:pos="9160"/>
+          <w:tab w:val="left" w:pos="10076"/>
+          <w:tab w:val="left" w:pos="10992"/>
+          <w:tab w:val="left" w:pos="11908"/>
+          <w:tab w:val="left" w:pos="12824"/>
+          <w:tab w:val="left" w:pos="13740"/>
+          <w:tab w:val="left" w:pos="14656"/>
+        </w:tabs>
+        <w:wordWrap w:val="0"/>
+        <w:spacing w:after="0" w:line="225" w:lineRule="atLeast"/>
+        <w:rPr>
+          <w:rFonts w:ascii="Lucida Console" w:eastAsia="Times New Roman" w:hAnsi="Lucida Console" w:cs="Courier New"/>
+          <w:color w:val="0000FF"/>
+          <w:sz w:val="20"/>
+          <w:szCs w:val="20"/>
+        </w:rPr>
+      </w:pPr>
+      <w:r>
+        <w:rPr>
+          <w:rFonts w:ascii="Lucida Console" w:eastAsia="Times New Roman" w:hAnsi="Lucida Console" w:cs="Courier New"/>
+          <w:color w:val="0000FF"/>
+          <w:sz w:val="20"/>
+          <w:szCs w:val="20"/>
+        </w:rPr>
+        <w:t xml:space="preserve">&gt; Aug_2016 &lt;- </w:t>
+      </w:r>
+      <w:proofErr w:type="gramStart"/>
+      <w:r>
+        <w:rPr>
+          <w:rFonts w:ascii="Lucida Console" w:eastAsia="Times New Roman" w:hAnsi="Lucida Console" w:cs="Courier New"/>
+          <w:color w:val="0000FF"/>
+          <w:sz w:val="20"/>
+          <w:szCs w:val="20"/>
+        </w:rPr>
+        <w:t>subset(</w:t>
+      </w:r>
+      <w:proofErr w:type="gramEnd"/>
+      <w:r>
+        <w:rPr>
+          <w:rFonts w:ascii="Lucida Console" w:eastAsia="Times New Roman" w:hAnsi="Lucida Console" w:cs="Courier New"/>
+          <w:color w:val="0000FF"/>
+          <w:sz w:val="20"/>
+          <w:szCs w:val="20"/>
+        </w:rPr>
+        <w:t>Aug_2016, select = -</w:t>
+      </w:r>
+      <w:proofErr w:type="spellStart"/>
+      <w:r>
+        <w:rPr>
+          <w:rFonts w:ascii="Lucida Console" w:eastAsia="Times New Roman" w:hAnsi="Lucida Console" w:cs="Courier New"/>
+          <w:color w:val="0000FF"/>
+          <w:sz w:val="20"/>
+          <w:szCs w:val="20"/>
+        </w:rPr>
+        <w:t>Email.Address</w:t>
+      </w:r>
+      <w:proofErr w:type="spellEnd"/>
+      <w:r>
+        <w:rPr>
+          <w:rFonts w:ascii="Lucida Console" w:eastAsia="Times New Roman" w:hAnsi="Lucida Console" w:cs="Courier New"/>
+          <w:color w:val="0000FF"/>
+          <w:sz w:val="20"/>
+          <w:szCs w:val="20"/>
+        </w:rPr>
+        <w:t xml:space="preserve"> )</w:t>
+      </w:r>
+    </w:p>
+    <w:p>
+      <w:pPr>
+        <w:shd w:val="clear" w:color="auto" w:fill="FFFFFF"/>
+        <w:tabs>
+          <w:tab w:val="left" w:pos="916"/>
+          <w:tab w:val="left" w:pos="1832"/>
+          <w:tab w:val="left" w:pos="2748"/>
+          <w:tab w:val="left" w:pos="3664"/>
+          <w:tab w:val="left" w:pos="4580"/>
+          <w:tab w:val="left" w:pos="5496"/>
+          <w:tab w:val="left" w:pos="6412"/>
+          <w:tab w:val="left" w:pos="7328"/>
+          <w:tab w:val="left" w:pos="8244"/>
+          <w:tab w:val="left" w:pos="9160"/>
+          <w:tab w:val="left" w:pos="10076"/>
+          <w:tab w:val="left" w:pos="10992"/>
+          <w:tab w:val="left" w:pos="11908"/>
+          <w:tab w:val="left" w:pos="12824"/>
+          <w:tab w:val="left" w:pos="13740"/>
+          <w:tab w:val="left" w:pos="14656"/>
+        </w:tabs>
+        <w:wordWrap w:val="0"/>
+        <w:spacing w:after="0" w:line="225" w:lineRule="atLeast"/>
+        <w:rPr>
+          <w:rFonts w:ascii="Lucida Console" w:eastAsia="Times New Roman" w:hAnsi="Lucida Console" w:cs="Courier New"/>
+          <w:color w:val="0000FF"/>
+          <w:sz w:val="20"/>
+          <w:szCs w:val="20"/>
+        </w:rPr>
+      </w:pPr>
+      <w:r>
+        <w:rPr>
+          <w:rFonts w:ascii="Lucida Console" w:eastAsia="Times New Roman" w:hAnsi="Lucida Console" w:cs="Courier New"/>
+          <w:color w:val="0000FF"/>
+          <w:sz w:val="20"/>
+          <w:szCs w:val="20"/>
+        </w:rPr>
+        <w:t xml:space="preserve">&gt; </w:t>
+      </w:r>
+    </w:p>
+    <w:p>
+      <w:pPr>
+        <w:shd w:val="clear" w:color="auto" w:fill="FFFFFF"/>
+        <w:tabs>
+          <w:tab w:val="left" w:pos="916"/>
+          <w:tab w:val="left" w:pos="1832"/>
+          <w:tab w:val="left" w:pos="2748"/>
+          <w:tab w:val="left" w:pos="3664"/>
+          <w:tab w:val="left" w:pos="4580"/>
+          <w:tab w:val="left" w:pos="5496"/>
+          <w:tab w:val="left" w:pos="6412"/>
+          <w:tab w:val="left" w:pos="7328"/>
+          <w:tab w:val="left" w:pos="8244"/>
+          <w:tab w:val="left" w:pos="9160"/>
+          <w:tab w:val="left" w:pos="10076"/>
+          <w:tab w:val="left" w:pos="10992"/>
+          <w:tab w:val="left" w:pos="11908"/>
+          <w:tab w:val="left" w:pos="12824"/>
+          <w:tab w:val="left" w:pos="13740"/>
+          <w:tab w:val="left" w:pos="14656"/>
+        </w:tabs>
+        <w:wordWrap w:val="0"/>
+        <w:spacing w:after="0" w:line="225" w:lineRule="atLeast"/>
+        <w:rPr>
+          <w:rFonts w:ascii="Lucida Console" w:eastAsia="Times New Roman" w:hAnsi="Lucida Console" w:cs="Courier New"/>
+          <w:color w:val="0000FF"/>
+          <w:sz w:val="20"/>
+          <w:szCs w:val="20"/>
+        </w:rPr>
+      </w:pPr>
+      <w:r>
+        <w:rPr>
+          <w:rFonts w:ascii="Lucida Console" w:eastAsia="Times New Roman" w:hAnsi="Lucida Console" w:cs="Courier New"/>
+          <w:color w:val="0000FF"/>
+          <w:sz w:val="20"/>
+          <w:szCs w:val="20"/>
+        </w:rPr>
+        <w:t xml:space="preserve">&gt; </w:t>
+      </w:r>
+    </w:p>
+    <w:p>
+      <w:pPr>
+        <w:shd w:val="clear" w:color="auto" w:fill="FFFFFF"/>
+        <w:tabs>
+          <w:tab w:val="left" w:pos="916"/>
+          <w:tab w:val="left" w:pos="1832"/>
+          <w:tab w:val="left" w:pos="2748"/>
+          <w:tab w:val="left" w:pos="3664"/>
+          <w:tab w:val="left" w:pos="4580"/>
+          <w:tab w:val="left" w:pos="5496"/>
+          <w:tab w:val="left" w:pos="6412"/>
+          <w:tab w:val="left" w:pos="7328"/>
+          <w:tab w:val="left" w:pos="8244"/>
+          <w:tab w:val="left" w:pos="9160"/>
+          <w:tab w:val="left" w:pos="10076"/>
+          <w:tab w:val="left" w:pos="10992"/>
+          <w:tab w:val="left" w:pos="11908"/>
+          <w:tab w:val="left" w:pos="12824"/>
+          <w:tab w:val="left" w:pos="13740"/>
+          <w:tab w:val="left" w:pos="14656"/>
+        </w:tabs>
+        <w:wordWrap w:val="0"/>
+        <w:spacing w:after="0" w:line="225" w:lineRule="atLeast"/>
+        <w:rPr>
+          <w:rFonts w:ascii="Lucida Console" w:eastAsia="Times New Roman" w:hAnsi="Lucida Console" w:cs="Courier New"/>
+          <w:color w:val="0000FF"/>
+          <w:sz w:val="20"/>
+          <w:szCs w:val="20"/>
+        </w:rPr>
+      </w:pPr>
+      <w:r>
+        <w:rPr>
+          <w:rFonts w:ascii="Lucida Console" w:eastAsia="Times New Roman" w:hAnsi="Lucida Console" w:cs="Courier New"/>
+          <w:color w:val="0000FF"/>
+          <w:sz w:val="20"/>
+          <w:szCs w:val="20"/>
+        </w:rPr>
+        <w:t xml:space="preserve">&gt; #To remove this particular column name </w:t>
+      </w:r>
+    </w:p>
+    <w:p>
+      <w:pPr>
+        <w:shd w:val="clear" w:color="auto" w:fill="FFFFFF"/>
+        <w:tabs>
+          <w:tab w:val="left" w:pos="916"/>
+          <w:tab w:val="left" w:pos="1832"/>
+          <w:tab w:val="left" w:pos="2748"/>
+          <w:tab w:val="left" w:pos="3664"/>
+          <w:tab w:val="left" w:pos="4580"/>
+          <w:tab w:val="left" w:pos="5496"/>
+          <w:tab w:val="left" w:pos="6412"/>
+          <w:tab w:val="left" w:pos="7328"/>
+          <w:tab w:val="left" w:pos="8244"/>
+          <w:tab w:val="left" w:pos="9160"/>
+          <w:tab w:val="left" w:pos="10076"/>
+          <w:tab w:val="left" w:pos="10992"/>
+          <w:tab w:val="left" w:pos="11908"/>
+          <w:tab w:val="left" w:pos="12824"/>
+          <w:tab w:val="left" w:pos="13740"/>
+          <w:tab w:val="left" w:pos="14656"/>
+        </w:tabs>
+        <w:wordWrap w:val="0"/>
+        <w:spacing w:after="0" w:line="225" w:lineRule="atLeast"/>
+        <w:rPr>
+          <w:rFonts w:ascii="Lucida Console" w:eastAsia="Times New Roman" w:hAnsi="Lucida Console" w:cs="Courier New"/>
+          <w:color w:val="0000FF"/>
+          <w:sz w:val="20"/>
+          <w:szCs w:val="20"/>
+        </w:rPr>
+      </w:pPr>
+      <w:r>
+        <w:rPr>
+          <w:rFonts w:ascii="Lucida Console" w:eastAsia="Times New Roman" w:hAnsi="Lucida Console" w:cs="Courier New"/>
+          <w:color w:val="0000FF"/>
+          <w:sz w:val="20"/>
+          <w:szCs w:val="20"/>
+        </w:rPr>
+        <w:t xml:space="preserve">&gt; Aug_2016 &lt;- </w:t>
+      </w:r>
+      <w:proofErr w:type="gramStart"/>
+      <w:r>
+        <w:rPr>
+          <w:rFonts w:ascii="Lucida Console" w:eastAsia="Times New Roman" w:hAnsi="Lucida Console" w:cs="Courier New"/>
+          <w:color w:val="0000FF"/>
+          <w:sz w:val="20"/>
+          <w:szCs w:val="20"/>
+        </w:rPr>
+        <w:t>subset(</w:t>
+      </w:r>
+      <w:proofErr w:type="gramEnd"/>
+      <w:r>
+        <w:rPr>
+          <w:rFonts w:ascii="Lucida Console" w:eastAsia="Times New Roman" w:hAnsi="Lucida Console" w:cs="Courier New"/>
+          <w:color w:val="0000FF"/>
+          <w:sz w:val="20"/>
+          <w:szCs w:val="20"/>
+        </w:rPr>
+        <w:t>Aug_2016, select = -</w:t>
+      </w:r>
+      <w:proofErr w:type="spellStart"/>
+      <w:r>
+        <w:rPr>
+          <w:rFonts w:ascii="Lucida Console" w:eastAsia="Times New Roman" w:hAnsi="Lucida Console" w:cs="Courier New"/>
+          <w:color w:val="0000FF"/>
+          <w:sz w:val="20"/>
+          <w:szCs w:val="20"/>
+        </w:rPr>
+        <w:t>First.Name</w:t>
+      </w:r>
+      <w:proofErr w:type="spellEnd"/>
+      <w:r>
+        <w:rPr>
+          <w:rFonts w:ascii="Lucida Console" w:eastAsia="Times New Roman" w:hAnsi="Lucida Console" w:cs="Courier New"/>
+          <w:color w:val="0000FF"/>
+          <w:sz w:val="20"/>
+          <w:szCs w:val="20"/>
+        </w:rPr>
+        <w:t xml:space="preserve"> )</w:t>
+      </w:r>
+    </w:p>
+    <w:p>
+      <w:pPr>
+        <w:shd w:val="clear" w:color="auto" w:fill="FFFFFF"/>
+        <w:tabs>
+          <w:tab w:val="left" w:pos="916"/>
+          <w:tab w:val="left" w:pos="1832"/>
+          <w:tab w:val="left" w:pos="2748"/>
+          <w:tab w:val="left" w:pos="3664"/>
+          <w:tab w:val="left" w:pos="4580"/>
+          <w:tab w:val="left" w:pos="5496"/>
+          <w:tab w:val="left" w:pos="6412"/>
+          <w:tab w:val="left" w:pos="7328"/>
+          <w:tab w:val="left" w:pos="8244"/>
+          <w:tab w:val="left" w:pos="9160"/>
+          <w:tab w:val="left" w:pos="10076"/>
+          <w:tab w:val="left" w:pos="10992"/>
+          <w:tab w:val="left" w:pos="11908"/>
+          <w:tab w:val="left" w:pos="12824"/>
+          <w:tab w:val="left" w:pos="13740"/>
+          <w:tab w:val="left" w:pos="14656"/>
+        </w:tabs>
+        <w:wordWrap w:val="0"/>
+        <w:spacing w:after="0" w:line="225" w:lineRule="atLeast"/>
+        <w:rPr>
+          <w:rFonts w:ascii="Lucida Console" w:eastAsia="Times New Roman" w:hAnsi="Lucida Console" w:cs="Courier New"/>
+          <w:color w:val="0000FF"/>
+          <w:sz w:val="20"/>
+          <w:szCs w:val="20"/>
+        </w:rPr>
+      </w:pPr>
+      <w:r>
+        <w:rPr>
+          <w:rFonts w:ascii="Lucida Console" w:eastAsia="Times New Roman" w:hAnsi="Lucida Console" w:cs="Courier New"/>
+          <w:color w:val="0000FF"/>
+          <w:sz w:val="20"/>
+          <w:szCs w:val="20"/>
+        </w:rPr>
+        <w:t xml:space="preserve">&gt; </w:t>
+      </w:r>
+    </w:p>
+    <w:p>
+      <w:pPr>
+        <w:shd w:val="clear" w:color="auto" w:fill="FFFFFF"/>
+        <w:tabs>
+          <w:tab w:val="left" w:pos="916"/>
+          <w:tab w:val="left" w:pos="1832"/>
+          <w:tab w:val="left" w:pos="2748"/>
+          <w:tab w:val="left" w:pos="3664"/>
+          <w:tab w:val="left" w:pos="4580"/>
+          <w:tab w:val="left" w:pos="5496"/>
+          <w:tab w:val="left" w:pos="6412"/>
+          <w:tab w:val="left" w:pos="7328"/>
+          <w:tab w:val="left" w:pos="8244"/>
+          <w:tab w:val="left" w:pos="9160"/>
+          <w:tab w:val="left" w:pos="10076"/>
+          <w:tab w:val="left" w:pos="10992"/>
+          <w:tab w:val="left" w:pos="11908"/>
+          <w:tab w:val="left" w:pos="12824"/>
+          <w:tab w:val="left" w:pos="13740"/>
+          <w:tab w:val="left" w:pos="14656"/>
+        </w:tabs>
+        <w:wordWrap w:val="0"/>
+        <w:spacing w:after="0" w:line="225" w:lineRule="atLeast"/>
+        <w:rPr>
+          <w:rFonts w:ascii="Lucida Console" w:eastAsia="Times New Roman" w:hAnsi="Lucida Console" w:cs="Courier New"/>
+          <w:color w:val="0000FF"/>
+          <w:sz w:val="20"/>
+          <w:szCs w:val="20"/>
+        </w:rPr>
+      </w:pPr>
+      <w:r>
+        <w:rPr>
+          <w:rFonts w:ascii="Lucida Console" w:eastAsia="Times New Roman" w:hAnsi="Lucida Console" w:cs="Courier New"/>
+          <w:color w:val="0000FF"/>
+          <w:sz w:val="20"/>
+          <w:szCs w:val="20"/>
+        </w:rPr>
+        <w:t xml:space="preserve">&gt; #To remove this particular column </w:t>
+      </w:r>
+      <w:proofErr w:type="gramStart"/>
+      <w:r>
+        <w:rPr>
+          <w:rFonts w:ascii="Lucida Console" w:eastAsia="Times New Roman" w:hAnsi="Lucida Console" w:cs="Courier New"/>
+          <w:color w:val="0000FF"/>
+          <w:sz w:val="20"/>
+          <w:szCs w:val="20"/>
+        </w:rPr>
+        <w:t>name  (</w:t>
+      </w:r>
+      <w:proofErr w:type="gramEnd"/>
+      <w:r>
+        <w:rPr>
+          <w:rFonts w:ascii="Lucida Console" w:eastAsia="Times New Roman" w:hAnsi="Lucida Console" w:cs="Courier New"/>
+          <w:color w:val="0000FF"/>
+          <w:sz w:val="20"/>
+          <w:szCs w:val="20"/>
+        </w:rPr>
+        <w:t>This is an extra column added by Survey Monkey)</w:t>
+      </w:r>
+    </w:p>
+    <w:p>
+      <w:pPr>
+        <w:shd w:val="clear" w:color="auto" w:fill="FFFFFF"/>
+        <w:tabs>
+          <w:tab w:val="left" w:pos="916"/>
+          <w:tab w:val="left" w:pos="1832"/>
+          <w:tab w:val="left" w:pos="2748"/>
+          <w:tab w:val="left" w:pos="3664"/>
+          <w:tab w:val="left" w:pos="4580"/>
+          <w:tab w:val="left" w:pos="5496"/>
+          <w:tab w:val="left" w:pos="6412"/>
+          <w:tab w:val="left" w:pos="7328"/>
+          <w:tab w:val="left" w:pos="8244"/>
+          <w:tab w:val="left" w:pos="9160"/>
+          <w:tab w:val="left" w:pos="10076"/>
+          <w:tab w:val="left" w:pos="10992"/>
+          <w:tab w:val="left" w:pos="11908"/>
+          <w:tab w:val="left" w:pos="12824"/>
+          <w:tab w:val="left" w:pos="13740"/>
+          <w:tab w:val="left" w:pos="14656"/>
+        </w:tabs>
+        <w:wordWrap w:val="0"/>
+        <w:spacing w:after="0" w:line="225" w:lineRule="atLeast"/>
+        <w:rPr>
+          <w:rFonts w:ascii="Lucida Console" w:eastAsia="Times New Roman" w:hAnsi="Lucida Console" w:cs="Courier New"/>
+          <w:color w:val="0000FF"/>
+          <w:sz w:val="20"/>
+          <w:szCs w:val="20"/>
+        </w:rPr>
+      </w:pPr>
+      <w:r>
+        <w:rPr>
+          <w:rFonts w:ascii="Lucida Console" w:eastAsia="Times New Roman" w:hAnsi="Lucida Console" w:cs="Courier New"/>
+          <w:color w:val="0000FF"/>
+          <w:sz w:val="20"/>
+          <w:szCs w:val="20"/>
+        </w:rPr>
+        <w:t xml:space="preserve">&gt; Aug_2016 &lt;- </w:t>
+      </w:r>
+      <w:proofErr w:type="gramStart"/>
+      <w:r>
+        <w:rPr>
+          <w:rFonts w:ascii="Lucida Console" w:eastAsia="Times New Roman" w:hAnsi="Lucida Console" w:cs="Courier New"/>
+          <w:color w:val="0000FF"/>
+          <w:sz w:val="20"/>
+          <w:szCs w:val="20"/>
+        </w:rPr>
+        <w:t>subset(</w:t>
+      </w:r>
+      <w:proofErr w:type="gramEnd"/>
+      <w:r>
+        <w:rPr>
+          <w:rFonts w:ascii="Lucida Console" w:eastAsia="Times New Roman" w:hAnsi="Lucida Console" w:cs="Courier New"/>
+          <w:color w:val="0000FF"/>
+          <w:sz w:val="20"/>
+          <w:szCs w:val="20"/>
+        </w:rPr>
+        <w:t>Aug_2016, select = -</w:t>
+      </w:r>
+      <w:proofErr w:type="spellStart"/>
+      <w:r>
+        <w:rPr>
+          <w:rFonts w:ascii="Lucida Console" w:eastAsia="Times New Roman" w:hAnsi="Lucida Console" w:cs="Courier New"/>
+          <w:color w:val="0000FF"/>
+          <w:sz w:val="20"/>
+          <w:szCs w:val="20"/>
+        </w:rPr>
+        <w:t>Last.Name</w:t>
+      </w:r>
+      <w:proofErr w:type="spellEnd"/>
+      <w:r>
+        <w:rPr>
+          <w:rFonts w:ascii="Lucida Console" w:eastAsia="Times New Roman" w:hAnsi="Lucida Console" w:cs="Courier New"/>
+          <w:color w:val="0000FF"/>
+          <w:sz w:val="20"/>
+          <w:szCs w:val="20"/>
+        </w:rPr>
+        <w:t xml:space="preserve"> )  </w:t>
+      </w:r>
+    </w:p>
+    <w:p>
+      <w:pPr>
+        <w:shd w:val="clear" w:color="auto" w:fill="FFFFFF"/>
+        <w:tabs>
+          <w:tab w:val="left" w:pos="916"/>
+          <w:tab w:val="left" w:pos="1832"/>
+          <w:tab w:val="left" w:pos="2748"/>
+          <w:tab w:val="left" w:pos="3664"/>
+          <w:tab w:val="left" w:pos="4580"/>
+          <w:tab w:val="left" w:pos="5496"/>
+          <w:tab w:val="left" w:pos="6412"/>
+          <w:tab w:val="left" w:pos="7328"/>
+          <w:tab w:val="left" w:pos="8244"/>
+          <w:tab w:val="left" w:pos="9160"/>
+          <w:tab w:val="left" w:pos="10076"/>
+          <w:tab w:val="left" w:pos="10992"/>
+          <w:tab w:val="left" w:pos="11908"/>
+          <w:tab w:val="left" w:pos="12824"/>
+          <w:tab w:val="left" w:pos="13740"/>
+          <w:tab w:val="left" w:pos="14656"/>
+        </w:tabs>
+        <w:wordWrap w:val="0"/>
+        <w:spacing w:after="0" w:line="225" w:lineRule="atLeast"/>
+        <w:rPr>
+          <w:rFonts w:ascii="Lucida Console" w:eastAsia="Times New Roman" w:hAnsi="Lucida Console" w:cs="Courier New"/>
+          <w:color w:val="0000FF"/>
+          <w:sz w:val="20"/>
+          <w:szCs w:val="20"/>
+        </w:rPr>
+      </w:pPr>
+      <w:r>
+        <w:rPr>
+          <w:rFonts w:ascii="Lucida Console" w:eastAsia="Times New Roman" w:hAnsi="Lucida Console" w:cs="Courier New"/>
+          <w:color w:val="0000FF"/>
+          <w:sz w:val="20"/>
+          <w:szCs w:val="20"/>
+        </w:rPr>
+        <w:t xml:space="preserve">&gt; </w:t>
+      </w:r>
+    </w:p>
+    <w:p>
+      <w:pPr>
+        <w:shd w:val="clear" w:color="auto" w:fill="FFFFFF"/>
+        <w:tabs>
+          <w:tab w:val="left" w:pos="916"/>
+          <w:tab w:val="left" w:pos="1832"/>
+          <w:tab w:val="left" w:pos="2748"/>
+          <w:tab w:val="left" w:pos="3664"/>
+          <w:tab w:val="left" w:pos="4580"/>
+          <w:tab w:val="left" w:pos="5496"/>
+          <w:tab w:val="left" w:pos="6412"/>
+          <w:tab w:val="left" w:pos="7328"/>
+          <w:tab w:val="left" w:pos="8244"/>
+          <w:tab w:val="left" w:pos="9160"/>
+          <w:tab w:val="left" w:pos="10076"/>
+          <w:tab w:val="left" w:pos="10992"/>
+          <w:tab w:val="left" w:pos="11908"/>
+          <w:tab w:val="left" w:pos="12824"/>
+          <w:tab w:val="left" w:pos="13740"/>
+          <w:tab w:val="left" w:pos="14656"/>
+        </w:tabs>
+        <w:wordWrap w:val="0"/>
+        <w:spacing w:after="0" w:line="225" w:lineRule="atLeast"/>
+        <w:rPr>
+          <w:rFonts w:ascii="Lucida Console" w:eastAsia="Times New Roman" w:hAnsi="Lucida Console" w:cs="Courier New"/>
+          <w:color w:val="0000FF"/>
+          <w:sz w:val="20"/>
+          <w:szCs w:val="20"/>
+        </w:rPr>
+      </w:pPr>
+      <w:r>
+        <w:rPr>
+          <w:rFonts w:ascii="Lucida Console" w:eastAsia="Times New Roman" w:hAnsi="Lucida Console" w:cs="Courier New"/>
+          <w:color w:val="0000FF"/>
+          <w:sz w:val="20"/>
+          <w:szCs w:val="20"/>
+        </w:rPr>
+        <w:t>&gt; #To remove this particular column name (This is an extra column added by Survey Monkey)</w:t>
+      </w:r>
+    </w:p>
+    <w:p>
+      <w:pPr>
+        <w:shd w:val="clear" w:color="auto" w:fill="FFFFFF"/>
+        <w:tabs>
+          <w:tab w:val="left" w:pos="916"/>
+          <w:tab w:val="left" w:pos="1832"/>
+          <w:tab w:val="left" w:pos="2748"/>
+          <w:tab w:val="left" w:pos="3664"/>
+          <w:tab w:val="left" w:pos="4580"/>
+          <w:tab w:val="left" w:pos="5496"/>
+          <w:tab w:val="left" w:pos="6412"/>
+          <w:tab w:val="left" w:pos="7328"/>
+          <w:tab w:val="left" w:pos="8244"/>
+          <w:tab w:val="left" w:pos="9160"/>
+          <w:tab w:val="left" w:pos="10076"/>
+          <w:tab w:val="left" w:pos="10992"/>
+          <w:tab w:val="left" w:pos="11908"/>
+          <w:tab w:val="left" w:pos="12824"/>
+          <w:tab w:val="left" w:pos="13740"/>
+          <w:tab w:val="left" w:pos="14656"/>
+        </w:tabs>
+        <w:wordWrap w:val="0"/>
+        <w:spacing w:after="0" w:line="225" w:lineRule="atLeast"/>
+        <w:rPr>
+          <w:rFonts w:ascii="Lucida Console" w:eastAsia="Times New Roman" w:hAnsi="Lucida Console" w:cs="Courier New"/>
+          <w:color w:val="0000FF"/>
+          <w:sz w:val="20"/>
+          <w:szCs w:val="20"/>
+        </w:rPr>
+      </w:pPr>
+      <w:r>
+        <w:rPr>
+          <w:rFonts w:ascii="Lucida Console" w:eastAsia="Times New Roman" w:hAnsi="Lucida Console" w:cs="Courier New"/>
+          <w:color w:val="0000FF"/>
+          <w:sz w:val="20"/>
+          <w:szCs w:val="20"/>
+        </w:rPr>
+        <w:t xml:space="preserve">&gt; Aug_2016 &lt;- </w:t>
+      </w:r>
+      <w:proofErr w:type="gramStart"/>
+      <w:r>
+        <w:rPr>
+          <w:rFonts w:ascii="Lucida Console" w:eastAsia="Times New Roman" w:hAnsi="Lucida Console" w:cs="Courier New"/>
+          <w:color w:val="0000FF"/>
+          <w:sz w:val="20"/>
+          <w:szCs w:val="20"/>
+        </w:rPr>
+        <w:t>subset(</w:t>
+      </w:r>
+      <w:proofErr w:type="gramEnd"/>
+      <w:r>
+        <w:rPr>
+          <w:rFonts w:ascii="Lucida Console" w:eastAsia="Times New Roman" w:hAnsi="Lucida Console" w:cs="Courier New"/>
+          <w:color w:val="0000FF"/>
+          <w:sz w:val="20"/>
+          <w:szCs w:val="20"/>
+        </w:rPr>
+        <w:t>Aug_2016, select = -Custom.Data.1 )</w:t>
+      </w:r>
+    </w:p>
+    <w:p>
+      <w:pPr>
+        <w:shd w:val="clear" w:color="auto" w:fill="FFFFFF"/>
+        <w:tabs>
+          <w:tab w:val="left" w:pos="916"/>
+          <w:tab w:val="left" w:pos="1832"/>
+          <w:tab w:val="left" w:pos="2748"/>
+          <w:tab w:val="left" w:pos="3664"/>
+          <w:tab w:val="left" w:pos="4580"/>
+          <w:tab w:val="left" w:pos="5496"/>
+          <w:tab w:val="left" w:pos="6412"/>
+          <w:tab w:val="left" w:pos="7328"/>
+          <w:tab w:val="left" w:pos="8244"/>
+          <w:tab w:val="left" w:pos="9160"/>
+          <w:tab w:val="left" w:pos="10076"/>
+          <w:tab w:val="left" w:pos="10992"/>
+          <w:tab w:val="left" w:pos="11908"/>
+          <w:tab w:val="left" w:pos="12824"/>
+          <w:tab w:val="left" w:pos="13740"/>
+          <w:tab w:val="left" w:pos="14656"/>
+        </w:tabs>
+        <w:wordWrap w:val="0"/>
+        <w:spacing w:after="0" w:line="225" w:lineRule="atLeast"/>
+        <w:rPr>
+          <w:rFonts w:ascii="Lucida Console" w:eastAsia="Times New Roman" w:hAnsi="Lucida Console" w:cs="Courier New"/>
+          <w:color w:val="0000FF"/>
+          <w:sz w:val="20"/>
+          <w:szCs w:val="20"/>
+        </w:rPr>
+      </w:pPr>
+      <w:r>
+        <w:rPr>
+          <w:rFonts w:ascii="Lucida Console" w:eastAsia="Times New Roman" w:hAnsi="Lucida Console" w:cs="Courier New"/>
+          <w:color w:val="0000FF"/>
+          <w:sz w:val="20"/>
+          <w:szCs w:val="20"/>
+        </w:rPr>
+        <w:t xml:space="preserve">&gt; </w:t>
+      </w:r>
+    </w:p>
+    <w:p>
+      <w:pPr>
+        <w:shd w:val="clear" w:color="auto" w:fill="FFFFFF"/>
+        <w:tabs>
+          <w:tab w:val="left" w:pos="916"/>
+          <w:tab w:val="left" w:pos="1832"/>
+          <w:tab w:val="left" w:pos="2748"/>
+          <w:tab w:val="left" w:pos="3664"/>
+          <w:tab w:val="left" w:pos="4580"/>
+          <w:tab w:val="left" w:pos="5496"/>
+          <w:tab w:val="left" w:pos="6412"/>
+          <w:tab w:val="left" w:pos="7328"/>
+          <w:tab w:val="left" w:pos="8244"/>
+          <w:tab w:val="left" w:pos="9160"/>
+          <w:tab w:val="left" w:pos="10076"/>
+          <w:tab w:val="left" w:pos="10992"/>
+          <w:tab w:val="left" w:pos="11908"/>
+          <w:tab w:val="left" w:pos="12824"/>
+          <w:tab w:val="left" w:pos="13740"/>
+          <w:tab w:val="left" w:pos="14656"/>
+        </w:tabs>
+        <w:wordWrap w:val="0"/>
+        <w:spacing w:after="0" w:line="225" w:lineRule="atLeast"/>
+        <w:rPr>
+          <w:rFonts w:ascii="Lucida Console" w:eastAsia="Times New Roman" w:hAnsi="Lucida Console" w:cs="Courier New"/>
+          <w:color w:val="0000FF"/>
+          <w:sz w:val="20"/>
+          <w:szCs w:val="20"/>
+        </w:rPr>
+      </w:pPr>
+      <w:r>
+        <w:rPr>
+          <w:rFonts w:ascii="Lucida Console" w:eastAsia="Times New Roman" w:hAnsi="Lucida Console" w:cs="Courier New"/>
+          <w:color w:val="0000FF"/>
+          <w:sz w:val="20"/>
+          <w:szCs w:val="20"/>
+        </w:rPr>
+        <w:t>&gt; #To remove this particular column name (No need to display Student names for this purpose)</w:t>
+      </w:r>
+    </w:p>
+    <w:p>
+      <w:pPr>
+        <w:shd w:val="clear" w:color="auto" w:fill="FFFFFF"/>
+        <w:tabs>
+          <w:tab w:val="left" w:pos="916"/>
+          <w:tab w:val="left" w:pos="1832"/>
+          <w:tab w:val="left" w:pos="2748"/>
+          <w:tab w:val="left" w:pos="3664"/>
+          <w:tab w:val="left" w:pos="4580"/>
+          <w:tab w:val="left" w:pos="5496"/>
+          <w:tab w:val="left" w:pos="6412"/>
+          <w:tab w:val="left" w:pos="7328"/>
+          <w:tab w:val="left" w:pos="8244"/>
+          <w:tab w:val="left" w:pos="9160"/>
+          <w:tab w:val="left" w:pos="10076"/>
+          <w:tab w:val="left" w:pos="10992"/>
+          <w:tab w:val="left" w:pos="11908"/>
+          <w:tab w:val="left" w:pos="12824"/>
+          <w:tab w:val="left" w:pos="13740"/>
+          <w:tab w:val="left" w:pos="14656"/>
+        </w:tabs>
+        <w:wordWrap w:val="0"/>
+        <w:spacing w:after="0" w:line="225" w:lineRule="atLeast"/>
+        <w:rPr>
+          <w:rFonts w:ascii="Lucida Console" w:eastAsia="Times New Roman" w:hAnsi="Lucida Console" w:cs="Courier New"/>
+          <w:color w:val="0000FF"/>
+          <w:sz w:val="20"/>
+          <w:szCs w:val="20"/>
+        </w:rPr>
+      </w:pPr>
+      <w:r>
+        <w:rPr>
+          <w:rFonts w:ascii="Lucida Console" w:eastAsia="Times New Roman" w:hAnsi="Lucida Console" w:cs="Courier New"/>
+          <w:color w:val="0000FF"/>
+          <w:sz w:val="20"/>
+          <w:szCs w:val="20"/>
+        </w:rPr>
+        <w:t xml:space="preserve">&gt; Aug_2016 &lt;- </w:t>
+      </w:r>
+      <w:proofErr w:type="gramStart"/>
+      <w:r>
+        <w:rPr>
+          <w:rFonts w:ascii="Lucida Console" w:eastAsia="Times New Roman" w:hAnsi="Lucida Console" w:cs="Courier New"/>
+          <w:color w:val="0000FF"/>
+          <w:sz w:val="20"/>
+          <w:szCs w:val="20"/>
+        </w:rPr>
+        <w:t>subset(</w:t>
+      </w:r>
+      <w:proofErr w:type="gramEnd"/>
+      <w:r>
+        <w:rPr>
+          <w:rFonts w:ascii="Lucida Console" w:eastAsia="Times New Roman" w:hAnsi="Lucida Console" w:cs="Courier New"/>
+          <w:color w:val="0000FF"/>
+          <w:sz w:val="20"/>
+          <w:szCs w:val="20"/>
+        </w:rPr>
+        <w:t>Aug_2016, select = -</w:t>
+      </w:r>
+      <w:proofErr w:type="spellStart"/>
+      <w:r>
+        <w:rPr>
+          <w:rFonts w:ascii="Lucida Console" w:eastAsia="Times New Roman" w:hAnsi="Lucida Console" w:cs="Courier New"/>
+          <w:color w:val="0000FF"/>
+          <w:sz w:val="20"/>
+          <w:szCs w:val="20"/>
+        </w:rPr>
+        <w:t>What.is.your.name..optional</w:t>
+      </w:r>
+      <w:proofErr w:type="spellEnd"/>
+      <w:r>
+        <w:rPr>
+          <w:rFonts w:ascii="Lucida Console" w:eastAsia="Times New Roman" w:hAnsi="Lucida Console" w:cs="Courier New"/>
+          <w:color w:val="0000FF"/>
+          <w:sz w:val="20"/>
+          <w:szCs w:val="20"/>
+        </w:rPr>
+        <w:t>..)</w:t>
+      </w:r>
+    </w:p>
+    <w:p>
+      <w:pPr>
+        <w:shd w:val="clear" w:color="auto" w:fill="FFFFFF"/>
+        <w:tabs>
+          <w:tab w:val="left" w:pos="916"/>
+          <w:tab w:val="left" w:pos="1832"/>
+          <w:tab w:val="left" w:pos="2748"/>
+          <w:tab w:val="left" w:pos="3664"/>
+          <w:tab w:val="left" w:pos="4580"/>
+          <w:tab w:val="left" w:pos="5496"/>
+          <w:tab w:val="left" w:pos="6412"/>
+          <w:tab w:val="left" w:pos="7328"/>
+          <w:tab w:val="left" w:pos="8244"/>
+          <w:tab w:val="left" w:pos="9160"/>
+          <w:tab w:val="left" w:pos="10076"/>
+          <w:tab w:val="left" w:pos="10992"/>
+          <w:tab w:val="left" w:pos="11908"/>
+          <w:tab w:val="left" w:pos="12824"/>
+          <w:tab w:val="left" w:pos="13740"/>
+          <w:tab w:val="left" w:pos="14656"/>
+        </w:tabs>
+        <w:wordWrap w:val="0"/>
+        <w:spacing w:after="0" w:line="225" w:lineRule="atLeast"/>
+        <w:rPr>
+          <w:rFonts w:ascii="Lucida Console" w:eastAsia="Times New Roman" w:hAnsi="Lucida Console" w:cs="Courier New"/>
+          <w:color w:val="0000FF"/>
+          <w:sz w:val="20"/>
+          <w:szCs w:val="20"/>
+        </w:rPr>
+      </w:pPr>
+      <w:r>
+        <w:rPr>
+          <w:rFonts w:ascii="Lucida Console" w:eastAsia="Times New Roman" w:hAnsi="Lucida Console" w:cs="Courier New"/>
+          <w:color w:val="0000FF"/>
+          <w:sz w:val="20"/>
+          <w:szCs w:val="20"/>
+        </w:rPr>
+        <w:t xml:space="preserve">&gt; </w:t>
+      </w:r>
+    </w:p>
+    <w:p>
+      <w:pPr>
+        <w:shd w:val="clear" w:color="auto" w:fill="FFFFFF"/>
+        <w:tabs>
+          <w:tab w:val="left" w:pos="916"/>
+          <w:tab w:val="left" w:pos="1832"/>
+          <w:tab w:val="left" w:pos="2748"/>
+          <w:tab w:val="left" w:pos="3664"/>
+          <w:tab w:val="left" w:pos="4580"/>
+          <w:tab w:val="left" w:pos="5496"/>
+          <w:tab w:val="left" w:pos="6412"/>
+          <w:tab w:val="left" w:pos="7328"/>
+          <w:tab w:val="left" w:pos="8244"/>
+          <w:tab w:val="left" w:pos="9160"/>
+          <w:tab w:val="left" w:pos="10076"/>
+          <w:tab w:val="left" w:pos="10992"/>
+          <w:tab w:val="left" w:pos="11908"/>
+          <w:tab w:val="left" w:pos="12824"/>
+          <w:tab w:val="left" w:pos="13740"/>
+          <w:tab w:val="left" w:pos="14656"/>
+        </w:tabs>
+        <w:wordWrap w:val="0"/>
+        <w:spacing w:after="0" w:line="225" w:lineRule="atLeast"/>
+        <w:rPr>
+          <w:rFonts w:ascii="Lucida Console" w:eastAsia="Times New Roman" w:hAnsi="Lucida Console" w:cs="Courier New"/>
+          <w:color w:val="0000FF"/>
+          <w:sz w:val="20"/>
+          <w:szCs w:val="20"/>
+        </w:rPr>
+      </w:pPr>
+      <w:r>
+        <w:rPr>
+          <w:rFonts w:ascii="Lucida Console" w:eastAsia="Times New Roman" w:hAnsi="Lucida Console" w:cs="Courier New"/>
+          <w:color w:val="0000FF"/>
+          <w:sz w:val="20"/>
+          <w:szCs w:val="20"/>
+        </w:rPr>
+        <w:t>&gt; #To remove this particular column name</w:t>
+      </w:r>
+    </w:p>
+    <w:p>
+      <w:pPr>
+        <w:shd w:val="clear" w:color="auto" w:fill="FFFFFF"/>
+        <w:tabs>
+          <w:tab w:val="left" w:pos="916"/>
+          <w:tab w:val="left" w:pos="1832"/>
+          <w:tab w:val="left" w:pos="2748"/>
+          <w:tab w:val="left" w:pos="3664"/>
+          <w:tab w:val="left" w:pos="4580"/>
+          <w:tab w:val="left" w:pos="5496"/>
+          <w:tab w:val="left" w:pos="6412"/>
+          <w:tab w:val="left" w:pos="7328"/>
+          <w:tab w:val="left" w:pos="8244"/>
+          <w:tab w:val="left" w:pos="9160"/>
+          <w:tab w:val="left" w:pos="10076"/>
+          <w:tab w:val="left" w:pos="10992"/>
+          <w:tab w:val="left" w:pos="11908"/>
+          <w:tab w:val="left" w:pos="12824"/>
+          <w:tab w:val="left" w:pos="13740"/>
+          <w:tab w:val="left" w:pos="14656"/>
+        </w:tabs>
+        <w:wordWrap w:val="0"/>
+        <w:spacing w:after="0" w:line="225" w:lineRule="atLeast"/>
+        <w:rPr>
+          <w:rFonts w:ascii="Lucida Console" w:eastAsia="Times New Roman" w:hAnsi="Lucida Console" w:cs="Courier New"/>
+          <w:color w:val="0000FF"/>
+          <w:sz w:val="20"/>
+          <w:szCs w:val="20"/>
+        </w:rPr>
+      </w:pPr>
+      <w:r>
+        <w:rPr>
+          <w:rFonts w:ascii="Lucida Console" w:eastAsia="Times New Roman" w:hAnsi="Lucida Console" w:cs="Courier New"/>
+          <w:color w:val="0000FF"/>
+          <w:sz w:val="20"/>
+          <w:szCs w:val="20"/>
+        </w:rPr>
+        <w:t xml:space="preserve">&gt; Aug_2016 &lt;- </w:t>
+      </w:r>
+      <w:proofErr w:type="gramStart"/>
+      <w:r>
+        <w:rPr>
+          <w:rFonts w:ascii="Lucida Console" w:eastAsia="Times New Roman" w:hAnsi="Lucida Console" w:cs="Courier New"/>
+          <w:color w:val="0000FF"/>
+          <w:sz w:val="20"/>
+          <w:szCs w:val="20"/>
+        </w:rPr>
+        <w:t>subset(</w:t>
+      </w:r>
+      <w:proofErr w:type="gramEnd"/>
+      <w:r>
+        <w:rPr>
+          <w:rFonts w:ascii="Lucida Console" w:eastAsia="Times New Roman" w:hAnsi="Lucida Console" w:cs="Courier New"/>
+          <w:color w:val="0000FF"/>
+          <w:sz w:val="20"/>
+          <w:szCs w:val="20"/>
+        </w:rPr>
+        <w:t>Aug_2016, select = -</w:t>
+      </w:r>
+      <w:proofErr w:type="spellStart"/>
+      <w:r>
+        <w:rPr>
+          <w:rFonts w:ascii="Lucida Console" w:eastAsia="Times New Roman" w:hAnsi="Lucida Console" w:cs="Courier New"/>
+          <w:color w:val="0000FF"/>
+          <w:sz w:val="20"/>
+          <w:szCs w:val="20"/>
+        </w:rPr>
+        <w:t>Who.was.your.training.instructor.s</w:t>
+      </w:r>
+      <w:proofErr w:type="spellEnd"/>
+      <w:r>
+        <w:rPr>
+          <w:rFonts w:ascii="Lucida Console" w:eastAsia="Times New Roman" w:hAnsi="Lucida Console" w:cs="Courier New"/>
+          <w:color w:val="0000FF"/>
+          <w:sz w:val="20"/>
+          <w:szCs w:val="20"/>
+        </w:rPr>
+        <w:t>..)</w:t>
+      </w:r>
+    </w:p>
+    <w:p>
+      <w:pPr>
+        <w:shd w:val="clear" w:color="auto" w:fill="FFFFFF"/>
+        <w:tabs>
+          <w:tab w:val="left" w:pos="916"/>
+          <w:tab w:val="left" w:pos="1832"/>
+          <w:tab w:val="left" w:pos="2748"/>
+          <w:tab w:val="left" w:pos="3664"/>
+          <w:tab w:val="left" w:pos="4580"/>
+          <w:tab w:val="left" w:pos="5496"/>
+          <w:tab w:val="left" w:pos="6412"/>
+          <w:tab w:val="left" w:pos="7328"/>
+          <w:tab w:val="left" w:pos="8244"/>
+          <w:tab w:val="left" w:pos="9160"/>
+          <w:tab w:val="left" w:pos="10076"/>
+          <w:tab w:val="left" w:pos="10992"/>
+          <w:tab w:val="left" w:pos="11908"/>
+          <w:tab w:val="left" w:pos="12824"/>
+          <w:tab w:val="left" w:pos="13740"/>
+          <w:tab w:val="left" w:pos="14656"/>
+        </w:tabs>
+        <w:wordWrap w:val="0"/>
+        <w:spacing w:after="0" w:line="225" w:lineRule="atLeast"/>
+        <w:rPr>
+          <w:rFonts w:ascii="Lucida Console" w:eastAsia="Times New Roman" w:hAnsi="Lucida Console" w:cs="Courier New"/>
+          <w:color w:val="0000FF"/>
+          <w:sz w:val="20"/>
+          <w:szCs w:val="20"/>
+        </w:rPr>
+      </w:pPr>
+      <w:r>
+        <w:rPr>
+          <w:rFonts w:ascii="Lucida Console" w:eastAsia="Times New Roman" w:hAnsi="Lucida Console" w:cs="Courier New"/>
+          <w:color w:val="0000FF"/>
+          <w:sz w:val="20"/>
+          <w:szCs w:val="20"/>
+        </w:rPr>
+        <w:t xml:space="preserve">&gt; </w:t>
+      </w:r>
+    </w:p>
+    <w:p>
+      <w:pPr>
+        <w:shd w:val="clear" w:color="auto" w:fill="FFFFFF"/>
+        <w:tabs>
+          <w:tab w:val="left" w:pos="916"/>
+          <w:tab w:val="left" w:pos="1832"/>
+          <w:tab w:val="left" w:pos="2748"/>
+          <w:tab w:val="left" w:pos="3664"/>
+          <w:tab w:val="left" w:pos="4580"/>
+          <w:tab w:val="left" w:pos="5496"/>
+          <w:tab w:val="left" w:pos="6412"/>
+          <w:tab w:val="left" w:pos="7328"/>
+          <w:tab w:val="left" w:pos="8244"/>
+          <w:tab w:val="left" w:pos="9160"/>
+          <w:tab w:val="left" w:pos="10076"/>
+          <w:tab w:val="left" w:pos="10992"/>
+          <w:tab w:val="left" w:pos="11908"/>
+          <w:tab w:val="left" w:pos="12824"/>
+          <w:tab w:val="left" w:pos="13740"/>
+          <w:tab w:val="left" w:pos="14656"/>
+        </w:tabs>
+        <w:wordWrap w:val="0"/>
+        <w:spacing w:after="0" w:line="225" w:lineRule="atLeast"/>
+        <w:rPr>
+          <w:rFonts w:ascii="Lucida Console" w:eastAsia="Times New Roman" w:hAnsi="Lucida Console" w:cs="Courier New"/>
+          <w:color w:val="0000FF"/>
+          <w:sz w:val="20"/>
+          <w:szCs w:val="20"/>
+        </w:rPr>
+      </w:pPr>
+      <w:r>
+        <w:rPr>
+          <w:rFonts w:ascii="Lucida Console" w:eastAsia="Times New Roman" w:hAnsi="Lucida Console" w:cs="Courier New"/>
+          <w:color w:val="0000FF"/>
+          <w:sz w:val="20"/>
+          <w:szCs w:val="20"/>
+        </w:rPr>
+        <w:t>&gt; #To remove this particular column name (This was an extra column created by Survey Monkey,</w:t>
+      </w:r>
+    </w:p>
+    <w:p>
+      <w:pPr>
+        <w:shd w:val="clear" w:color="auto" w:fill="FFFFFF"/>
+        <w:tabs>
+          <w:tab w:val="left" w:pos="916"/>
+          <w:tab w:val="left" w:pos="1832"/>
+          <w:tab w:val="left" w:pos="2748"/>
+          <w:tab w:val="left" w:pos="3664"/>
+          <w:tab w:val="left" w:pos="4580"/>
+          <w:tab w:val="left" w:pos="5496"/>
+          <w:tab w:val="left" w:pos="6412"/>
+          <w:tab w:val="left" w:pos="7328"/>
+          <w:tab w:val="left" w:pos="8244"/>
+          <w:tab w:val="left" w:pos="9160"/>
+          <w:tab w:val="left" w:pos="10076"/>
+          <w:tab w:val="left" w:pos="10992"/>
+          <w:tab w:val="left" w:pos="11908"/>
+          <w:tab w:val="left" w:pos="12824"/>
+          <w:tab w:val="left" w:pos="13740"/>
+          <w:tab w:val="left" w:pos="14656"/>
+        </w:tabs>
+        <w:wordWrap w:val="0"/>
+        <w:spacing w:after="0" w:line="225" w:lineRule="atLeast"/>
+        <w:rPr>
+          <w:rFonts w:ascii="Lucida Console" w:eastAsia="Times New Roman" w:hAnsi="Lucida Console" w:cs="Courier New"/>
+          <w:color w:val="0000FF"/>
+          <w:sz w:val="20"/>
+          <w:szCs w:val="20"/>
+        </w:rPr>
+      </w:pPr>
+      <w:r>
+        <w:rPr>
+          <w:rFonts w:ascii="Lucida Console" w:eastAsia="Times New Roman" w:hAnsi="Lucida Console" w:cs="Courier New"/>
+          <w:color w:val="0000FF"/>
+          <w:sz w:val="20"/>
+          <w:szCs w:val="20"/>
+        </w:rPr>
+        <w:t>&gt; #But this Instructor is no longer with the company)</w:t>
+      </w:r>
+    </w:p>
+    <w:p>
+      <w:pPr>
+        <w:shd w:val="clear" w:color="auto" w:fill="FFFFFF"/>
+        <w:tabs>
+          <w:tab w:val="left" w:pos="916"/>
+          <w:tab w:val="left" w:pos="1832"/>
+          <w:tab w:val="left" w:pos="2748"/>
+          <w:tab w:val="left" w:pos="3664"/>
+          <w:tab w:val="left" w:pos="4580"/>
+          <w:tab w:val="left" w:pos="5496"/>
+          <w:tab w:val="left" w:pos="6412"/>
+          <w:tab w:val="left" w:pos="7328"/>
+          <w:tab w:val="left" w:pos="8244"/>
+          <w:tab w:val="left" w:pos="9160"/>
+          <w:tab w:val="left" w:pos="10076"/>
+          <w:tab w:val="left" w:pos="10992"/>
+          <w:tab w:val="left" w:pos="11908"/>
+          <w:tab w:val="left" w:pos="12824"/>
+          <w:tab w:val="left" w:pos="13740"/>
+          <w:tab w:val="left" w:pos="14656"/>
+        </w:tabs>
+        <w:wordWrap w:val="0"/>
+        <w:spacing w:after="0" w:line="225" w:lineRule="atLeast"/>
+        <w:rPr>
+          <w:rFonts w:ascii="Lucida Console" w:eastAsia="Times New Roman" w:hAnsi="Lucida Console" w:cs="Courier New"/>
+          <w:color w:val="0000FF"/>
+          <w:sz w:val="20"/>
+          <w:szCs w:val="20"/>
+        </w:rPr>
+      </w:pPr>
+      <w:r>
+        <w:rPr>
+          <w:rFonts w:ascii="Lucida Console" w:eastAsia="Times New Roman" w:hAnsi="Lucida Console" w:cs="Courier New"/>
+          <w:color w:val="0000FF"/>
+          <w:sz w:val="20"/>
+          <w:szCs w:val="20"/>
+        </w:rPr>
+        <w:t xml:space="preserve">&gt; Aug_2016 &lt;- </w:t>
+      </w:r>
+      <w:proofErr w:type="gramStart"/>
+      <w:r>
+        <w:rPr>
+          <w:rFonts w:ascii="Lucida Console" w:eastAsia="Times New Roman" w:hAnsi="Lucida Console" w:cs="Courier New"/>
+          <w:color w:val="0000FF"/>
+          <w:sz w:val="20"/>
+          <w:szCs w:val="20"/>
+        </w:rPr>
+        <w:t>subset(</w:t>
+      </w:r>
+      <w:proofErr w:type="gramEnd"/>
+      <w:r>
+        <w:rPr>
+          <w:rFonts w:ascii="Lucida Console" w:eastAsia="Times New Roman" w:hAnsi="Lucida Console" w:cs="Courier New"/>
+          <w:color w:val="0000FF"/>
+          <w:sz w:val="20"/>
+          <w:szCs w:val="20"/>
+        </w:rPr>
+        <w:t>Aug_2016, select = -X.2)</w:t>
+      </w:r>
+    </w:p>
+    <w:p>
+      <w:pPr>
+        <w:shd w:val="clear" w:color="auto" w:fill="FFFFFF"/>
+        <w:tabs>
+          <w:tab w:val="left" w:pos="916"/>
+          <w:tab w:val="left" w:pos="1832"/>
+          <w:tab w:val="left" w:pos="2748"/>
+          <w:tab w:val="left" w:pos="3664"/>
+          <w:tab w:val="left" w:pos="4580"/>
+          <w:tab w:val="left" w:pos="5496"/>
+          <w:tab w:val="left" w:pos="6412"/>
+          <w:tab w:val="left" w:pos="7328"/>
+          <w:tab w:val="left" w:pos="8244"/>
+          <w:tab w:val="left" w:pos="9160"/>
+          <w:tab w:val="left" w:pos="10076"/>
+          <w:tab w:val="left" w:pos="10992"/>
+          <w:tab w:val="left" w:pos="11908"/>
+          <w:tab w:val="left" w:pos="12824"/>
+          <w:tab w:val="left" w:pos="13740"/>
+          <w:tab w:val="left" w:pos="14656"/>
+        </w:tabs>
+        <w:wordWrap w:val="0"/>
+        <w:spacing w:after="0" w:line="225" w:lineRule="atLeast"/>
+        <w:rPr>
+          <w:rFonts w:ascii="Lucida Console" w:eastAsia="Times New Roman" w:hAnsi="Lucida Console" w:cs="Courier New"/>
+          <w:color w:val="0000FF"/>
+          <w:sz w:val="20"/>
+          <w:szCs w:val="20"/>
+        </w:rPr>
+      </w:pPr>
+      <w:r>
+        <w:rPr>
+          <w:rFonts w:ascii="Lucida Console" w:eastAsia="Times New Roman" w:hAnsi="Lucida Console" w:cs="Courier New"/>
+          <w:color w:val="0000FF"/>
+          <w:sz w:val="20"/>
+          <w:szCs w:val="20"/>
+        </w:rPr>
+        <w:t xml:space="preserve">&gt; </w:t>
+      </w:r>
+    </w:p>
+    <w:p>
+      <w:pPr>
+        <w:shd w:val="clear" w:color="auto" w:fill="FFFFFF"/>
+        <w:tabs>
+          <w:tab w:val="left" w:pos="916"/>
+          <w:tab w:val="left" w:pos="1832"/>
+          <w:tab w:val="left" w:pos="2748"/>
+          <w:tab w:val="left" w:pos="3664"/>
+          <w:tab w:val="left" w:pos="4580"/>
+          <w:tab w:val="left" w:pos="5496"/>
+          <w:tab w:val="left" w:pos="6412"/>
+          <w:tab w:val="left" w:pos="7328"/>
+          <w:tab w:val="left" w:pos="8244"/>
+          <w:tab w:val="left" w:pos="9160"/>
+          <w:tab w:val="left" w:pos="10076"/>
+          <w:tab w:val="left" w:pos="10992"/>
+          <w:tab w:val="left" w:pos="11908"/>
+          <w:tab w:val="left" w:pos="12824"/>
+          <w:tab w:val="left" w:pos="13740"/>
+          <w:tab w:val="left" w:pos="14656"/>
+        </w:tabs>
+        <w:wordWrap w:val="0"/>
+        <w:spacing w:after="0" w:line="225" w:lineRule="atLeast"/>
+        <w:rPr>
+          <w:rFonts w:ascii="Lucida Console" w:eastAsia="Times New Roman" w:hAnsi="Lucida Console" w:cs="Courier New"/>
+          <w:color w:val="0000FF"/>
+          <w:sz w:val="20"/>
+          <w:szCs w:val="20"/>
+        </w:rPr>
+      </w:pPr>
+      <w:r>
+        <w:rPr>
+          <w:rFonts w:ascii="Lucida Console" w:eastAsia="Times New Roman" w:hAnsi="Lucida Console" w:cs="Courier New"/>
+          <w:color w:val="0000FF"/>
+          <w:sz w:val="20"/>
+          <w:szCs w:val="20"/>
+        </w:rPr>
+        <w:t>&gt; #To remove this particular column name (This was an extra column created by Survey Monkey,</w:t>
+      </w:r>
+    </w:p>
+    <w:p>
+      <w:pPr>
+        <w:shd w:val="clear" w:color="auto" w:fill="FFFFFF"/>
+        <w:tabs>
+          <w:tab w:val="left" w:pos="916"/>
+          <w:tab w:val="left" w:pos="1832"/>
+          <w:tab w:val="left" w:pos="2748"/>
+          <w:tab w:val="left" w:pos="3664"/>
+          <w:tab w:val="left" w:pos="4580"/>
+          <w:tab w:val="left" w:pos="5496"/>
+          <w:tab w:val="left" w:pos="6412"/>
+          <w:tab w:val="left" w:pos="7328"/>
+          <w:tab w:val="left" w:pos="8244"/>
+          <w:tab w:val="left" w:pos="9160"/>
+          <w:tab w:val="left" w:pos="10076"/>
+          <w:tab w:val="left" w:pos="10992"/>
+          <w:tab w:val="left" w:pos="11908"/>
+          <w:tab w:val="left" w:pos="12824"/>
+          <w:tab w:val="left" w:pos="13740"/>
+          <w:tab w:val="left" w:pos="14656"/>
+        </w:tabs>
+        <w:wordWrap w:val="0"/>
+        <w:spacing w:after="0" w:line="225" w:lineRule="atLeast"/>
+        <w:rPr>
+          <w:rFonts w:ascii="Lucida Console" w:eastAsia="Times New Roman" w:hAnsi="Lucida Console" w:cs="Courier New"/>
+          <w:color w:val="0000FF"/>
+          <w:sz w:val="20"/>
+          <w:szCs w:val="20"/>
+        </w:rPr>
+      </w:pPr>
+      <w:r>
+        <w:rPr>
+          <w:rFonts w:ascii="Lucida Console" w:eastAsia="Times New Roman" w:hAnsi="Lucida Console" w:cs="Courier New"/>
+          <w:color w:val="0000FF"/>
+          <w:sz w:val="20"/>
+          <w:szCs w:val="20"/>
+        </w:rPr>
+        <w:t>&gt; #But this Instructor did not teach this particular collection period)</w:t>
+      </w:r>
+    </w:p>
+    <w:p>
+      <w:pPr>
+        <w:shd w:val="clear" w:color="auto" w:fill="FFFFFF"/>
+        <w:tabs>
+          <w:tab w:val="left" w:pos="916"/>
+          <w:tab w:val="left" w:pos="1832"/>
+          <w:tab w:val="left" w:pos="2748"/>
+          <w:tab w:val="left" w:pos="3664"/>
+          <w:tab w:val="left" w:pos="4580"/>
+          <w:tab w:val="left" w:pos="5496"/>
+          <w:tab w:val="left" w:pos="6412"/>
+          <w:tab w:val="left" w:pos="7328"/>
+          <w:tab w:val="left" w:pos="8244"/>
+          <w:tab w:val="left" w:pos="9160"/>
+          <w:tab w:val="left" w:pos="10076"/>
+          <w:tab w:val="left" w:pos="10992"/>
+          <w:tab w:val="left" w:pos="11908"/>
+          <w:tab w:val="left" w:pos="12824"/>
+          <w:tab w:val="left" w:pos="13740"/>
+          <w:tab w:val="left" w:pos="14656"/>
+        </w:tabs>
+        <w:wordWrap w:val="0"/>
+        <w:spacing w:after="0" w:line="225" w:lineRule="atLeast"/>
+        <w:rPr>
+          <w:rFonts w:ascii="Lucida Console" w:eastAsia="Times New Roman" w:hAnsi="Lucida Console" w:cs="Courier New"/>
+          <w:color w:val="0000FF"/>
+          <w:sz w:val="20"/>
+          <w:szCs w:val="20"/>
+        </w:rPr>
+      </w:pPr>
+      <w:r>
+        <w:rPr>
+          <w:rFonts w:ascii="Lucida Console" w:eastAsia="Times New Roman" w:hAnsi="Lucida Console" w:cs="Courier New"/>
+          <w:color w:val="0000FF"/>
+          <w:sz w:val="20"/>
+          <w:szCs w:val="20"/>
+        </w:rPr>
+        <w:t xml:space="preserve">&gt; Aug_2016 &lt;- </w:t>
+      </w:r>
+      <w:proofErr w:type="gramStart"/>
+      <w:r>
+        <w:rPr>
+          <w:rFonts w:ascii="Lucida Console" w:eastAsia="Times New Roman" w:hAnsi="Lucida Console" w:cs="Courier New"/>
+          <w:color w:val="0000FF"/>
+          <w:sz w:val="20"/>
+          <w:szCs w:val="20"/>
+        </w:rPr>
+        <w:t>subset(</w:t>
+      </w:r>
+      <w:proofErr w:type="gramEnd"/>
+      <w:r>
+        <w:rPr>
+          <w:rFonts w:ascii="Lucida Console" w:eastAsia="Times New Roman" w:hAnsi="Lucida Console" w:cs="Courier New"/>
+          <w:color w:val="0000FF"/>
+          <w:sz w:val="20"/>
+          <w:szCs w:val="20"/>
+        </w:rPr>
+        <w:t>Aug_2016, select = -X.3)</w:t>
+      </w:r>
+    </w:p>
+    <w:p>
+      <w:pPr>
+        <w:shd w:val="clear" w:color="auto" w:fill="FFFFFF"/>
+        <w:tabs>
+          <w:tab w:val="left" w:pos="916"/>
+          <w:tab w:val="left" w:pos="1832"/>
+          <w:tab w:val="left" w:pos="2748"/>
+          <w:tab w:val="left" w:pos="3664"/>
+          <w:tab w:val="left" w:pos="4580"/>
+          <w:tab w:val="left" w:pos="5496"/>
+          <w:tab w:val="left" w:pos="6412"/>
+          <w:tab w:val="left" w:pos="7328"/>
+          <w:tab w:val="left" w:pos="8244"/>
+          <w:tab w:val="left" w:pos="9160"/>
+          <w:tab w:val="left" w:pos="10076"/>
+          <w:tab w:val="left" w:pos="10992"/>
+          <w:tab w:val="left" w:pos="11908"/>
+          <w:tab w:val="left" w:pos="12824"/>
+          <w:tab w:val="left" w:pos="13740"/>
+          <w:tab w:val="left" w:pos="14656"/>
+        </w:tabs>
+        <w:wordWrap w:val="0"/>
+        <w:spacing w:after="0" w:line="225" w:lineRule="atLeast"/>
+        <w:rPr>
+          <w:rFonts w:ascii="Lucida Console" w:eastAsia="Times New Roman" w:hAnsi="Lucida Console" w:cs="Courier New"/>
+          <w:color w:val="0000FF"/>
+          <w:sz w:val="20"/>
+          <w:szCs w:val="20"/>
+        </w:rPr>
+      </w:pPr>
+      <w:r>
+        <w:rPr>
+          <w:rFonts w:ascii="Lucida Console" w:eastAsia="Times New Roman" w:hAnsi="Lucida Console" w:cs="Courier New"/>
+          <w:color w:val="0000FF"/>
+          <w:sz w:val="20"/>
+          <w:szCs w:val="20"/>
+        </w:rPr>
+        <w:t xml:space="preserve">&gt; </w:t>
+      </w:r>
+    </w:p>
+    <w:p>
+      <w:pPr>
+        <w:shd w:val="clear" w:color="auto" w:fill="FFFFFF"/>
+        <w:tabs>
+          <w:tab w:val="left" w:pos="916"/>
+          <w:tab w:val="left" w:pos="1832"/>
+          <w:tab w:val="left" w:pos="2748"/>
+          <w:tab w:val="left" w:pos="3664"/>
+          <w:tab w:val="left" w:pos="4580"/>
+          <w:tab w:val="left" w:pos="5496"/>
+          <w:tab w:val="left" w:pos="6412"/>
+          <w:tab w:val="left" w:pos="7328"/>
+          <w:tab w:val="left" w:pos="8244"/>
+          <w:tab w:val="left" w:pos="9160"/>
+          <w:tab w:val="left" w:pos="10076"/>
+          <w:tab w:val="left" w:pos="10992"/>
+          <w:tab w:val="left" w:pos="11908"/>
+          <w:tab w:val="left" w:pos="12824"/>
+          <w:tab w:val="left" w:pos="13740"/>
+          <w:tab w:val="left" w:pos="14656"/>
+        </w:tabs>
+        <w:wordWrap w:val="0"/>
+        <w:spacing w:after="0" w:line="225" w:lineRule="atLeast"/>
+        <w:rPr>
+          <w:rFonts w:ascii="Lucida Console" w:eastAsia="Times New Roman" w:hAnsi="Lucida Console" w:cs="Courier New"/>
+          <w:color w:val="0000FF"/>
+          <w:sz w:val="20"/>
+          <w:szCs w:val="20"/>
+        </w:rPr>
+      </w:pPr>
+      <w:r>
+        <w:rPr>
+          <w:rFonts w:ascii="Lucida Console" w:eastAsia="Times New Roman" w:hAnsi="Lucida Console" w:cs="Courier New"/>
+          <w:color w:val="0000FF"/>
+          <w:sz w:val="20"/>
+          <w:szCs w:val="20"/>
+        </w:rPr>
+        <w:t>&gt; #To remove this particular column name (This was an extra column created by Survey Monkey,</w:t>
+      </w:r>
+    </w:p>
+    <w:p>
+      <w:pPr>
+        <w:shd w:val="clear" w:color="auto" w:fill="FFFFFF"/>
+        <w:tabs>
+          <w:tab w:val="left" w:pos="916"/>
+          <w:tab w:val="left" w:pos="1832"/>
+          <w:tab w:val="left" w:pos="2748"/>
+          <w:tab w:val="left" w:pos="3664"/>
+          <w:tab w:val="left" w:pos="4580"/>
+          <w:tab w:val="left" w:pos="5496"/>
+          <w:tab w:val="left" w:pos="6412"/>
+          <w:tab w:val="left" w:pos="7328"/>
+          <w:tab w:val="left" w:pos="8244"/>
+          <w:tab w:val="left" w:pos="9160"/>
+          <w:tab w:val="left" w:pos="10076"/>
+          <w:tab w:val="left" w:pos="10992"/>
+          <w:tab w:val="left" w:pos="11908"/>
+          <w:tab w:val="left" w:pos="12824"/>
+          <w:tab w:val="left" w:pos="13740"/>
+          <w:tab w:val="left" w:pos="14656"/>
+        </w:tabs>
+        <w:wordWrap w:val="0"/>
+        <w:spacing w:after="0" w:line="225" w:lineRule="atLeast"/>
+        <w:rPr>
+          <w:rFonts w:ascii="Lucida Console" w:eastAsia="Times New Roman" w:hAnsi="Lucida Console" w:cs="Courier New"/>
+          <w:color w:val="0000FF"/>
+          <w:sz w:val="20"/>
+          <w:szCs w:val="20"/>
+        </w:rPr>
+      </w:pPr>
+      <w:r>
+        <w:rPr>
+          <w:rFonts w:ascii="Lucida Console" w:eastAsia="Times New Roman" w:hAnsi="Lucida Console" w:cs="Courier New"/>
+          <w:color w:val="0000FF"/>
+          <w:sz w:val="20"/>
+          <w:szCs w:val="20"/>
+        </w:rPr>
+        <w:t>&gt; #But this Person no longer teaches)</w:t>
+      </w:r>
+    </w:p>
+    <w:p>
+      <w:pPr>
+        <w:shd w:val="clear" w:color="auto" w:fill="FFFFFF"/>
+        <w:tabs>
+          <w:tab w:val="left" w:pos="916"/>
+          <w:tab w:val="left" w:pos="1832"/>
+          <w:tab w:val="left" w:pos="2748"/>
+          <w:tab w:val="left" w:pos="3664"/>
+          <w:tab w:val="left" w:pos="4580"/>
+          <w:tab w:val="left" w:pos="5496"/>
+          <w:tab w:val="left" w:pos="6412"/>
+          <w:tab w:val="left" w:pos="7328"/>
+          <w:tab w:val="left" w:pos="8244"/>
+          <w:tab w:val="left" w:pos="9160"/>
+          <w:tab w:val="left" w:pos="10076"/>
+          <w:tab w:val="left" w:pos="10992"/>
+          <w:tab w:val="left" w:pos="11908"/>
+          <w:tab w:val="left" w:pos="12824"/>
+          <w:tab w:val="left" w:pos="13740"/>
+          <w:tab w:val="left" w:pos="14656"/>
+        </w:tabs>
+        <w:wordWrap w:val="0"/>
+        <w:spacing w:after="0" w:line="225" w:lineRule="atLeast"/>
+        <w:rPr>
+          <w:rFonts w:ascii="Lucida Console" w:eastAsia="Times New Roman" w:hAnsi="Lucida Console" w:cs="Courier New"/>
+          <w:color w:val="0000FF"/>
+          <w:sz w:val="20"/>
+          <w:szCs w:val="20"/>
+        </w:rPr>
+      </w:pPr>
+      <w:r>
+        <w:rPr>
+          <w:rFonts w:ascii="Lucida Console" w:eastAsia="Times New Roman" w:hAnsi="Lucida Console" w:cs="Courier New"/>
+          <w:color w:val="0000FF"/>
+          <w:sz w:val="20"/>
+          <w:szCs w:val="20"/>
+        </w:rPr>
+        <w:t xml:space="preserve">&gt; Aug_2016 &lt;- </w:t>
+      </w:r>
+      <w:proofErr w:type="gramStart"/>
+      <w:r>
+        <w:rPr>
+          <w:rFonts w:ascii="Lucida Console" w:eastAsia="Times New Roman" w:hAnsi="Lucida Console" w:cs="Courier New"/>
+          <w:color w:val="0000FF"/>
+          <w:sz w:val="20"/>
+          <w:szCs w:val="20"/>
+        </w:rPr>
+        <w:t>subset(</w:t>
+      </w:r>
+      <w:proofErr w:type="gramEnd"/>
+      <w:r>
+        <w:rPr>
+          <w:rFonts w:ascii="Lucida Console" w:eastAsia="Times New Roman" w:hAnsi="Lucida Console" w:cs="Courier New"/>
+          <w:color w:val="0000FF"/>
+          <w:sz w:val="20"/>
+          <w:szCs w:val="20"/>
+        </w:rPr>
+        <w:t>Aug_2016, select = -X.5)</w:t>
+      </w:r>
+    </w:p>
+    <w:p>
+      <w:pPr>
+        <w:shd w:val="clear" w:color="auto" w:fill="FFFFFF"/>
+        <w:tabs>
+          <w:tab w:val="left" w:pos="916"/>
+          <w:tab w:val="left" w:pos="1832"/>
+          <w:tab w:val="left" w:pos="2748"/>
+          <w:tab w:val="left" w:pos="3664"/>
+          <w:tab w:val="left" w:pos="4580"/>
+          <w:tab w:val="left" w:pos="5496"/>
+          <w:tab w:val="left" w:pos="6412"/>
+          <w:tab w:val="left" w:pos="7328"/>
+          <w:tab w:val="left" w:pos="8244"/>
+          <w:tab w:val="left" w:pos="9160"/>
+          <w:tab w:val="left" w:pos="10076"/>
+          <w:tab w:val="left" w:pos="10992"/>
+          <w:tab w:val="left" w:pos="11908"/>
+          <w:tab w:val="left" w:pos="12824"/>
+          <w:tab w:val="left" w:pos="13740"/>
+          <w:tab w:val="left" w:pos="14656"/>
+        </w:tabs>
+        <w:wordWrap w:val="0"/>
+        <w:spacing w:after="0" w:line="225" w:lineRule="atLeast"/>
+        <w:rPr>
+          <w:rFonts w:ascii="Lucida Console" w:eastAsia="Times New Roman" w:hAnsi="Lucida Console" w:cs="Courier New"/>
+          <w:color w:val="0000FF"/>
+          <w:sz w:val="20"/>
+          <w:szCs w:val="20"/>
+        </w:rPr>
+      </w:pPr>
+      <w:r>
+        <w:rPr>
+          <w:rFonts w:ascii="Lucida Console" w:eastAsia="Times New Roman" w:hAnsi="Lucida Console" w:cs="Courier New"/>
+          <w:color w:val="0000FF"/>
+          <w:sz w:val="20"/>
+          <w:szCs w:val="20"/>
+        </w:rPr>
+        <w:t xml:space="preserve">&gt; </w:t>
+      </w:r>
+    </w:p>
+    <w:p>
+      <w:pPr>
+        <w:shd w:val="clear" w:color="auto" w:fill="FFFFFF"/>
+        <w:tabs>
+          <w:tab w:val="left" w:pos="916"/>
+          <w:tab w:val="left" w:pos="1832"/>
+          <w:tab w:val="left" w:pos="2748"/>
+          <w:tab w:val="left" w:pos="3664"/>
+          <w:tab w:val="left" w:pos="4580"/>
+          <w:tab w:val="left" w:pos="5496"/>
+          <w:tab w:val="left" w:pos="6412"/>
+          <w:tab w:val="left" w:pos="7328"/>
+          <w:tab w:val="left" w:pos="8244"/>
+          <w:tab w:val="left" w:pos="9160"/>
+          <w:tab w:val="left" w:pos="10076"/>
+          <w:tab w:val="left" w:pos="10992"/>
+          <w:tab w:val="left" w:pos="11908"/>
+          <w:tab w:val="left" w:pos="12824"/>
+          <w:tab w:val="left" w:pos="13740"/>
+          <w:tab w:val="left" w:pos="14656"/>
+        </w:tabs>
+        <w:wordWrap w:val="0"/>
+        <w:spacing w:after="0" w:line="225" w:lineRule="atLeast"/>
+        <w:rPr>
+          <w:rFonts w:ascii="Lucida Console" w:eastAsia="Times New Roman" w:hAnsi="Lucida Console" w:cs="Courier New"/>
+          <w:color w:val="0000FF"/>
+          <w:sz w:val="20"/>
+          <w:szCs w:val="20"/>
+        </w:rPr>
+      </w:pPr>
+      <w:r>
+        <w:rPr>
+          <w:rFonts w:ascii="Lucida Console" w:eastAsia="Times New Roman" w:hAnsi="Lucida Console" w:cs="Courier New"/>
+          <w:color w:val="0000FF"/>
+          <w:sz w:val="20"/>
+          <w:szCs w:val="20"/>
+        </w:rPr>
+        <w:t>&gt; #To remove this particular column name (This was an extra column created by Survey Monkey,</w:t>
+      </w:r>
+    </w:p>
+    <w:p>
+      <w:pPr>
+        <w:shd w:val="clear" w:color="auto" w:fill="FFFFFF"/>
+        <w:tabs>
+          <w:tab w:val="left" w:pos="916"/>
+          <w:tab w:val="left" w:pos="1832"/>
+          <w:tab w:val="left" w:pos="2748"/>
+          <w:tab w:val="left" w:pos="3664"/>
+          <w:tab w:val="left" w:pos="4580"/>
+          <w:tab w:val="left" w:pos="5496"/>
+          <w:tab w:val="left" w:pos="6412"/>
+          <w:tab w:val="left" w:pos="7328"/>
+          <w:tab w:val="left" w:pos="8244"/>
+          <w:tab w:val="left" w:pos="9160"/>
+          <w:tab w:val="left" w:pos="10076"/>
+          <w:tab w:val="left" w:pos="10992"/>
+          <w:tab w:val="left" w:pos="11908"/>
+          <w:tab w:val="left" w:pos="12824"/>
+          <w:tab w:val="left" w:pos="13740"/>
+          <w:tab w:val="left" w:pos="14656"/>
+        </w:tabs>
+        <w:wordWrap w:val="0"/>
+        <w:spacing w:after="0" w:line="225" w:lineRule="atLeast"/>
+        <w:rPr>
+          <w:rFonts w:ascii="Lucida Console" w:eastAsia="Times New Roman" w:hAnsi="Lucida Console" w:cs="Courier New"/>
+          <w:color w:val="0000FF"/>
+          <w:sz w:val="20"/>
+          <w:szCs w:val="20"/>
+        </w:rPr>
+      </w:pPr>
+      <w:r>
+        <w:rPr>
+          <w:rFonts w:ascii="Lucida Console" w:eastAsia="Times New Roman" w:hAnsi="Lucida Console" w:cs="Courier New"/>
+          <w:color w:val="0000FF"/>
+          <w:sz w:val="20"/>
+          <w:szCs w:val="20"/>
+        </w:rPr>
+        <w:t>&gt; #But this Instructor did not teach this particular collection period)</w:t>
+      </w:r>
+    </w:p>
+    <w:p>
+      <w:pPr>
+        <w:shd w:val="clear" w:color="auto" w:fill="FFFFFF"/>
+        <w:tabs>
+          <w:tab w:val="left" w:pos="916"/>
+          <w:tab w:val="left" w:pos="1832"/>
+          <w:tab w:val="left" w:pos="2748"/>
+          <w:tab w:val="left" w:pos="3664"/>
+          <w:tab w:val="left" w:pos="4580"/>
+          <w:tab w:val="left" w:pos="5496"/>
+          <w:tab w:val="left" w:pos="6412"/>
+          <w:tab w:val="left" w:pos="7328"/>
+          <w:tab w:val="left" w:pos="8244"/>
+          <w:tab w:val="left" w:pos="9160"/>
+          <w:tab w:val="left" w:pos="10076"/>
+          <w:tab w:val="left" w:pos="10992"/>
+          <w:tab w:val="left" w:pos="11908"/>
+          <w:tab w:val="left" w:pos="12824"/>
+          <w:tab w:val="left" w:pos="13740"/>
+          <w:tab w:val="left" w:pos="14656"/>
+        </w:tabs>
+        <w:wordWrap w:val="0"/>
+        <w:spacing w:after="0" w:line="225" w:lineRule="atLeast"/>
+        <w:rPr>
+          <w:rFonts w:ascii="Lucida Console" w:eastAsia="Times New Roman" w:hAnsi="Lucida Console" w:cs="Courier New"/>
+          <w:color w:val="0000FF"/>
+          <w:sz w:val="20"/>
+          <w:szCs w:val="20"/>
+        </w:rPr>
+      </w:pPr>
+      <w:r>
+        <w:rPr>
+          <w:rFonts w:ascii="Lucida Console" w:eastAsia="Times New Roman" w:hAnsi="Lucida Console" w:cs="Courier New"/>
+          <w:color w:val="0000FF"/>
+          <w:sz w:val="20"/>
+          <w:szCs w:val="20"/>
+        </w:rPr>
+        <w:t xml:space="preserve">&gt; Aug_2016 &lt;- </w:t>
+      </w:r>
+      <w:proofErr w:type="gramStart"/>
+      <w:r>
+        <w:rPr>
+          <w:rFonts w:ascii="Lucida Console" w:eastAsia="Times New Roman" w:hAnsi="Lucida Console" w:cs="Courier New"/>
+          <w:color w:val="0000FF"/>
+          <w:sz w:val="20"/>
+          <w:szCs w:val="20"/>
+        </w:rPr>
+        <w:t>subset(</w:t>
+      </w:r>
+      <w:proofErr w:type="gramEnd"/>
+      <w:r>
+        <w:rPr>
+          <w:rFonts w:ascii="Lucida Console" w:eastAsia="Times New Roman" w:hAnsi="Lucida Console" w:cs="Courier New"/>
+          <w:color w:val="0000FF"/>
+          <w:sz w:val="20"/>
+          <w:szCs w:val="20"/>
+        </w:rPr>
+        <w:t>Aug_2016, select = -X.12)</w:t>
+      </w:r>
+    </w:p>
+    <w:p>
+      <w:pPr>
+        <w:shd w:val="clear" w:color="auto" w:fill="FFFFFF"/>
+        <w:tabs>
+          <w:tab w:val="left" w:pos="916"/>
+          <w:tab w:val="left" w:pos="1832"/>
+          <w:tab w:val="left" w:pos="2748"/>
+          <w:tab w:val="left" w:pos="3664"/>
+          <w:tab w:val="left" w:pos="4580"/>
+          <w:tab w:val="left" w:pos="5496"/>
+          <w:tab w:val="left" w:pos="6412"/>
+          <w:tab w:val="left" w:pos="7328"/>
+          <w:tab w:val="left" w:pos="8244"/>
+          <w:tab w:val="left" w:pos="9160"/>
+          <w:tab w:val="left" w:pos="10076"/>
+          <w:tab w:val="left" w:pos="10992"/>
+          <w:tab w:val="left" w:pos="11908"/>
+          <w:tab w:val="left" w:pos="12824"/>
+          <w:tab w:val="left" w:pos="13740"/>
+          <w:tab w:val="left" w:pos="14656"/>
+        </w:tabs>
+        <w:wordWrap w:val="0"/>
+        <w:spacing w:after="0" w:line="225" w:lineRule="atLeast"/>
+        <w:rPr>
+          <w:rFonts w:ascii="Lucida Console" w:eastAsia="Times New Roman" w:hAnsi="Lucida Console" w:cs="Courier New"/>
+          <w:color w:val="000000"/>
+          <w:sz w:val="20"/>
+          <w:szCs w:val="20"/>
+        </w:rPr>
+      </w:pPr>
+      <w:r>
+        <w:rPr>
+          <w:rFonts w:ascii="Lucida Console" w:eastAsia="Times New Roman" w:hAnsi="Lucida Console" w:cs="Courier New"/>
+          <w:color w:val="0000FF"/>
+          <w:sz w:val="20"/>
+          <w:szCs w:val="20"/>
+        </w:rPr>
+        <w:t>&gt; View(Aug_2016)</w:t>
+      </w:r>
+    </w:p>
+    <w:p>
+      <w:bookmarkStart w:id="0" w:name="_GoBack"/>
+      <w:bookmarkEnd w:id="0"/>
+    </w:p>
+    <w:p/>
     <w:p>
       <w:r>
         <w:t xml:space="preserve">Wednesday: </w:t>
@@ -5883,8 +9108,6 @@
                     </w:rPr>
                     <w:t xml:space="preserve"># Summary Command is as Follows:  Gives Distribution of Each Column including Mean / Max / </w:t>
                   </w:r>
-                  <w:bookmarkStart w:id="0" w:name="_GoBack"/>
-                  <w:bookmarkEnd w:id="0"/>
                 </w:p>
                 <w:p>
                   <w:pPr>
@@ -15252,6 +18475,226 @@
         </w:tc>
       </w:tr>
     </w:tbl>
+    <w:p/>
+    <w:p/>
+    <w:p>
+      <w:r>
+        <w:t>Thursday 12/14/17</w:t>
+      </w:r>
+    </w:p>
+    <w:p>
+      <w:r>
+        <w:t>#working with Hunter</w:t>
+      </w:r>
+    </w:p>
+    <w:p>
+      <w:r>
+        <w:t xml:space="preserve">Cleaning &lt;- </w:t>
+      </w:r>
+      <w:proofErr w:type="gramStart"/>
+      <w:r>
+        <w:t>read.csv(</w:t>
+      </w:r>
+      <w:proofErr w:type="gramEnd"/>
+      <w:r>
+        <w:t>'/Users/micha/Desktop/</w:t>
+      </w:r>
+      <w:proofErr w:type="spellStart"/>
+      <w:r>
+        <w:t>DevLeague</w:t>
+      </w:r>
+      <w:proofErr w:type="spellEnd"/>
+      <w:r>
+        <w:t xml:space="preserve"> Begins Nov 7 2017/Project_Sprint_3/Working with Hunter.csv')</w:t>
+      </w:r>
+    </w:p>
+    <w:p>
+      <w:r>
+        <w:t>View(Cleaning)</w:t>
+      </w:r>
+    </w:p>
+    <w:p/>
+    <w:p>
+      <w:pPr>
+        <w:contextualSpacing/>
+      </w:pPr>
+      <w:r>
+        <w:t>Interesting about the columns names:</w:t>
+      </w:r>
+    </w:p>
+    <w:p>
+      <w:pPr>
+        <w:contextualSpacing/>
+      </w:pPr>
+      <w:r>
+        <w:t xml:space="preserve">#The following will change the first four names of the column headers I believe - </w:t>
+      </w:r>
+    </w:p>
+    <w:p>
+      <w:pPr>
+        <w:contextualSpacing/>
+      </w:pPr>
+      <w:r>
+        <w:t>#</w:t>
+      </w:r>
+      <w:proofErr w:type="gramStart"/>
+      <w:r>
+        <w:t>However</w:t>
+      </w:r>
+      <w:proofErr w:type="gramEnd"/>
+      <w:r>
+        <w:t xml:space="preserve"> it wipes out all the remaining column headers.</w:t>
+      </w:r>
+    </w:p>
+    <w:p>
+      <w:pPr>
+        <w:contextualSpacing/>
+      </w:pPr>
+      <w:r>
+        <w:t xml:space="preserve">names(Aug_2016) &lt;- </w:t>
+      </w:r>
+      <w:proofErr w:type="gramStart"/>
+      <w:r>
+        <w:t>c(</w:t>
+      </w:r>
+      <w:proofErr w:type="gramEnd"/>
+      <w:r>
+        <w:t>"Test 1", "Instructor", "</w:t>
+      </w:r>
+      <w:proofErr w:type="spellStart"/>
+      <w:r>
+        <w:t>location","Classroom</w:t>
+      </w:r>
+      <w:proofErr w:type="spellEnd"/>
+      <w:r>
+        <w:t>")</w:t>
+      </w:r>
+    </w:p>
+    <w:p>
+      <w:pPr>
+        <w:contextualSpacing/>
+      </w:pPr>
+    </w:p>
+    <w:p>
+      <w:pPr>
+        <w:contextualSpacing/>
+      </w:pPr>
+      <w:r>
+        <w:t>W</w:t>
+      </w:r>
+      <w:r>
+        <w:t xml:space="preserve">hen removing a column when a column name is too </w:t>
+      </w:r>
+      <w:r>
+        <w:t>long</w:t>
+      </w:r>
+      <w:r>
+        <w:t xml:space="preserve"> </w:t>
+      </w:r>
+      <w:proofErr w:type="spellStart"/>
+      <w:r>
+        <w:t>Rstudio</w:t>
+      </w:r>
+      <w:proofErr w:type="spellEnd"/>
+      <w:r>
+        <w:t xml:space="preserve"> abbreviates it – use the specific abbreviation in order to delete </w:t>
+      </w:r>
+      <w:proofErr w:type="gramStart"/>
+      <w:r>
+        <w:t>it..!</w:t>
+      </w:r>
+      <w:proofErr w:type="gramEnd"/>
+      <w:r>
+        <w:t>!</w:t>
+      </w:r>
+    </w:p>
+    <w:p>
+      <w:pPr>
+        <w:contextualSpacing/>
+      </w:pPr>
+      <w:r>
+        <w:t xml:space="preserve">As an example: </w:t>
+      </w:r>
+      <w:r>
+        <w:t>The true Excel Column name was this:</w:t>
+      </w:r>
+    </w:p>
+    <w:p>
+      <w:pPr>
+        <w:contextualSpacing/>
+      </w:pPr>
+      <w:r>
+        <w:t>What is your name (optional)?</w:t>
+      </w:r>
+    </w:p>
+    <w:p>
+      <w:pPr>
+        <w:contextualSpacing/>
+      </w:pPr>
+    </w:p>
+    <w:p>
+      <w:pPr>
+        <w:contextualSpacing/>
+      </w:pPr>
+      <w:r>
+        <w:t>But R Studio at the top (view) showed it as this:</w:t>
+      </w:r>
+    </w:p>
+    <w:p>
+      <w:pPr>
+        <w:contextualSpacing/>
+      </w:pPr>
+      <w:proofErr w:type="spellStart"/>
+      <w:proofErr w:type="gramStart"/>
+      <w:r>
+        <w:t>What.is.your.name..</w:t>
+      </w:r>
+      <w:proofErr w:type="gramEnd"/>
+      <w:r>
+        <w:t>optional</w:t>
+      </w:r>
+      <w:proofErr w:type="spellEnd"/>
+      <w:r>
+        <w:t>..</w:t>
+      </w:r>
+    </w:p>
+    <w:p>
+      <w:pPr>
+        <w:contextualSpacing/>
+      </w:pPr>
+      <w:proofErr w:type="gramStart"/>
+      <w:r>
+        <w:t>So</w:t>
+      </w:r>
+      <w:proofErr w:type="gramEnd"/>
+      <w:r>
+        <w:t xml:space="preserve"> the actual command to delete the column header and entire column was this:</w:t>
+      </w:r>
+    </w:p>
+    <w:p>
+      <w:pPr>
+        <w:contextualSpacing/>
+      </w:pPr>
+      <w:r>
+        <w:t xml:space="preserve">Aug_2016 &lt;- </w:t>
+      </w:r>
+      <w:proofErr w:type="gramStart"/>
+      <w:r>
+        <w:t>subset(</w:t>
+      </w:r>
+      <w:proofErr w:type="gramEnd"/>
+      <w:r>
+        <w:t>Aug_2016, select = -</w:t>
+      </w:r>
+      <w:proofErr w:type="spellStart"/>
+      <w:r>
+        <w:t>What.is.your.name..optional</w:t>
+      </w:r>
+      <w:proofErr w:type="spellEnd"/>
+      <w:r>
+        <w:t>..)</w:t>
+      </w:r>
+    </w:p>
     <w:p/>
     <w:sectPr>
       <w:pgSz w:w="12240" w:h="15840"/>
@@ -15764,6 +19207,11 @@
     <w:basedOn w:val="DefaultParagraphFont"/>
     <w:rsid w:val="00B738CB"/>
   </w:style>
+  <w:style w:type="character" w:customStyle="1" w:styleId="gghfmyibcpb">
+    <w:name w:val="gghfmyibcpb"/>
+    <w:basedOn w:val="DefaultParagraphFont"/>
+    <w:rsid w:val="00BC46B9"/>
+  </w:style>
 </w:styles>
 </file>
 

</xml_diff>